<commit_message>
starting the cpp file
</commit_message>
<xml_diff>
--- a/Under standing the problem.docx
+++ b/Under standing the problem.docx
@@ -27,6 +27,2907 @@
     </w:sectPr>
   </w:body>
 </w:document>
+</file>
+
+<file path=word/numbering.xml><?xml version="1.0" encoding="utf-8"?>
+<w:numbering xmlns:wpc="http://schemas.microsoft.com/office/word/2010/wordprocessingCanvas" xmlns:cx="http://schemas.microsoft.com/office/drawing/2014/chartex" xmlns:cx1="http://schemas.microsoft.com/office/drawing/2015/9/8/chartex" xmlns:cx2="http://schemas.microsoft.com/office/drawing/2015/10/21/chartex" xmlns:cx3="http://schemas.microsoft.com/office/drawing/2016/5/9/chartex" xmlns:cx4="http://schemas.microsoft.com/office/drawing/2016/5/10/chartex" xmlns:cx5="http://schemas.microsoft.com/office/drawing/2016/5/11/chartex" xmlns:cx6="http://schemas.microsoft.com/office/drawing/2016/5/12/chartex" xmlns:cx7="http://schemas.microsoft.com/office/drawing/2016/5/13/chartex" xmlns:cx8="http://schemas.microsoft.com/office/drawing/2016/5/14/chartex" xmlns:mc="http://schemas.openxmlformats.org/markup-compatibility/2006" xmlns:aink="http://schemas.microsoft.com/office/drawing/2016/ink" xmlns:am3d="http://schemas.microsoft.com/office/drawing/2017/model3d" xmlns:o="urn:schemas-microsoft-com:office:office" xmlns:oel="http://schemas.microsoft.com/office/2019/extlst" xmlns:r="http://schemas.openxmlformats.org/officeDocument/2006/relationships" xmlns:m="http://schemas.openxmlformats.org/officeDocument/2006/math" xmlns:v="urn:schemas-microsoft-com:vml" xmlns:wp14="http://schemas.microsoft.com/office/word/2010/wordprocessingDrawing" xmlns:wp="http://schemas.openxmlformats.org/drawingml/2006/wordprocessingDrawing" xmlns:w10="urn:schemas-microsoft-com:office:word" xmlns:w="http://schemas.openxmlformats.org/wordprocessingml/2006/main" xmlns:w14="http://schemas.microsoft.com/office/word/2010/wordml" xmlns:w15="http://schemas.microsoft.com/office/word/2012/wordml" xmlns:w16cex="http://schemas.microsoft.com/office/word/2018/wordml/cex" xmlns:w16cid="http://schemas.microsoft.com/office/word/2016/wordml/cid" xmlns:w16="http://schemas.microsoft.com/office/word/2018/wordml" xmlns:w16du="http://schemas.microsoft.com/office/word/2023/wordml/word16du" xmlns:w16sdtdh="http://schemas.microsoft.com/office/word/2020/wordml/sdtdatahash" xmlns:w16sdtfl="http://schemas.microsoft.com/office/word/2024/wordml/sdtformatlock" xmlns:w16se="http://schemas.microsoft.com/office/word/2015/wordml/symex" xmlns:wpg="http://schemas.microsoft.com/office/word/2010/wordprocessingGroup" xmlns:wpi="http://schemas.microsoft.com/office/word/2010/wordprocessingInk" xmlns:wne="http://schemas.microsoft.com/office/word/2006/wordml" xmlns:wps="http://schemas.microsoft.com/office/word/2010/wordprocessingShape" mc:Ignorable="w14 w15 w16se w16cid w16 w16cex w16sdtdh w16sdtfl w16du wp14">
+  <w:abstractNum w:abstractNumId="0" w15:restartNumberingAfterBreak="0">
+    <w:nsid w:val="019607B3"/>
+    <w:multiLevelType w:val="multilevel"/>
+    <w:tmpl w:val="3ABCB6B6"/>
+    <w:lvl w:ilvl="0">
+      <w:start w:val="1"/>
+      <w:numFmt w:val="bullet"/>
+      <w:lvlText w:val=""/>
+      <w:lvlJc w:val="left"/>
+      <w:pPr>
+        <w:tabs>
+          <w:tab w:val="num" w:pos="720"/>
+        </w:tabs>
+        <w:ind w:left="720" w:hanging="360"/>
+      </w:pPr>
+      <w:rPr>
+        <w:rFonts w:ascii="Symbol" w:hAnsi="Symbol" w:hint="default"/>
+        <w:sz w:val="20"/>
+      </w:rPr>
+    </w:lvl>
+    <w:lvl w:ilvl="1" w:tentative="1">
+      <w:start w:val="1"/>
+      <w:numFmt w:val="bullet"/>
+      <w:lvlText w:val="o"/>
+      <w:lvlJc w:val="left"/>
+      <w:pPr>
+        <w:tabs>
+          <w:tab w:val="num" w:pos="1440"/>
+        </w:tabs>
+        <w:ind w:left="1440" w:hanging="360"/>
+      </w:pPr>
+      <w:rPr>
+        <w:rFonts w:ascii="Courier New" w:hAnsi="Courier New" w:hint="default"/>
+        <w:sz w:val="20"/>
+      </w:rPr>
+    </w:lvl>
+    <w:lvl w:ilvl="2" w:tentative="1">
+      <w:start w:val="1"/>
+      <w:numFmt w:val="bullet"/>
+      <w:lvlText w:val=""/>
+      <w:lvlJc w:val="left"/>
+      <w:pPr>
+        <w:tabs>
+          <w:tab w:val="num" w:pos="2160"/>
+        </w:tabs>
+        <w:ind w:left="2160" w:hanging="360"/>
+      </w:pPr>
+      <w:rPr>
+        <w:rFonts w:ascii="Wingdings" w:hAnsi="Wingdings" w:hint="default"/>
+        <w:sz w:val="20"/>
+      </w:rPr>
+    </w:lvl>
+    <w:lvl w:ilvl="3" w:tentative="1">
+      <w:start w:val="1"/>
+      <w:numFmt w:val="bullet"/>
+      <w:lvlText w:val=""/>
+      <w:lvlJc w:val="left"/>
+      <w:pPr>
+        <w:tabs>
+          <w:tab w:val="num" w:pos="2880"/>
+        </w:tabs>
+        <w:ind w:left="2880" w:hanging="360"/>
+      </w:pPr>
+      <w:rPr>
+        <w:rFonts w:ascii="Wingdings" w:hAnsi="Wingdings" w:hint="default"/>
+        <w:sz w:val="20"/>
+      </w:rPr>
+    </w:lvl>
+    <w:lvl w:ilvl="4" w:tentative="1">
+      <w:start w:val="1"/>
+      <w:numFmt w:val="bullet"/>
+      <w:lvlText w:val=""/>
+      <w:lvlJc w:val="left"/>
+      <w:pPr>
+        <w:tabs>
+          <w:tab w:val="num" w:pos="3600"/>
+        </w:tabs>
+        <w:ind w:left="3600" w:hanging="360"/>
+      </w:pPr>
+      <w:rPr>
+        <w:rFonts w:ascii="Wingdings" w:hAnsi="Wingdings" w:hint="default"/>
+        <w:sz w:val="20"/>
+      </w:rPr>
+    </w:lvl>
+    <w:lvl w:ilvl="5" w:tentative="1">
+      <w:start w:val="1"/>
+      <w:numFmt w:val="bullet"/>
+      <w:lvlText w:val=""/>
+      <w:lvlJc w:val="left"/>
+      <w:pPr>
+        <w:tabs>
+          <w:tab w:val="num" w:pos="4320"/>
+        </w:tabs>
+        <w:ind w:left="4320" w:hanging="360"/>
+      </w:pPr>
+      <w:rPr>
+        <w:rFonts w:ascii="Wingdings" w:hAnsi="Wingdings" w:hint="default"/>
+        <w:sz w:val="20"/>
+      </w:rPr>
+    </w:lvl>
+    <w:lvl w:ilvl="6" w:tentative="1">
+      <w:start w:val="1"/>
+      <w:numFmt w:val="bullet"/>
+      <w:lvlText w:val=""/>
+      <w:lvlJc w:val="left"/>
+      <w:pPr>
+        <w:tabs>
+          <w:tab w:val="num" w:pos="5040"/>
+        </w:tabs>
+        <w:ind w:left="5040" w:hanging="360"/>
+      </w:pPr>
+      <w:rPr>
+        <w:rFonts w:ascii="Wingdings" w:hAnsi="Wingdings" w:hint="default"/>
+        <w:sz w:val="20"/>
+      </w:rPr>
+    </w:lvl>
+    <w:lvl w:ilvl="7" w:tentative="1">
+      <w:start w:val="1"/>
+      <w:numFmt w:val="bullet"/>
+      <w:lvlText w:val=""/>
+      <w:lvlJc w:val="left"/>
+      <w:pPr>
+        <w:tabs>
+          <w:tab w:val="num" w:pos="5760"/>
+        </w:tabs>
+        <w:ind w:left="5760" w:hanging="360"/>
+      </w:pPr>
+      <w:rPr>
+        <w:rFonts w:ascii="Wingdings" w:hAnsi="Wingdings" w:hint="default"/>
+        <w:sz w:val="20"/>
+      </w:rPr>
+    </w:lvl>
+    <w:lvl w:ilvl="8" w:tentative="1">
+      <w:start w:val="1"/>
+      <w:numFmt w:val="bullet"/>
+      <w:lvlText w:val=""/>
+      <w:lvlJc w:val="left"/>
+      <w:pPr>
+        <w:tabs>
+          <w:tab w:val="num" w:pos="6480"/>
+        </w:tabs>
+        <w:ind w:left="6480" w:hanging="360"/>
+      </w:pPr>
+      <w:rPr>
+        <w:rFonts w:ascii="Wingdings" w:hAnsi="Wingdings" w:hint="default"/>
+        <w:sz w:val="20"/>
+      </w:rPr>
+    </w:lvl>
+  </w:abstractNum>
+  <w:abstractNum w:abstractNumId="1" w15:restartNumberingAfterBreak="0">
+    <w:nsid w:val="12E175C2"/>
+    <w:multiLevelType w:val="multilevel"/>
+    <w:tmpl w:val="ABBE139A"/>
+    <w:lvl w:ilvl="0">
+      <w:start w:val="1"/>
+      <w:numFmt w:val="bullet"/>
+      <w:lvlText w:val=""/>
+      <w:lvlJc w:val="left"/>
+      <w:pPr>
+        <w:tabs>
+          <w:tab w:val="num" w:pos="720"/>
+        </w:tabs>
+        <w:ind w:left="720" w:hanging="360"/>
+      </w:pPr>
+      <w:rPr>
+        <w:rFonts w:ascii="Symbol" w:hAnsi="Symbol" w:hint="default"/>
+        <w:sz w:val="20"/>
+      </w:rPr>
+    </w:lvl>
+    <w:lvl w:ilvl="1" w:tentative="1">
+      <w:start w:val="1"/>
+      <w:numFmt w:val="bullet"/>
+      <w:lvlText w:val="o"/>
+      <w:lvlJc w:val="left"/>
+      <w:pPr>
+        <w:tabs>
+          <w:tab w:val="num" w:pos="1440"/>
+        </w:tabs>
+        <w:ind w:left="1440" w:hanging="360"/>
+      </w:pPr>
+      <w:rPr>
+        <w:rFonts w:ascii="Courier New" w:hAnsi="Courier New" w:hint="default"/>
+        <w:sz w:val="20"/>
+      </w:rPr>
+    </w:lvl>
+    <w:lvl w:ilvl="2" w:tentative="1">
+      <w:start w:val="1"/>
+      <w:numFmt w:val="bullet"/>
+      <w:lvlText w:val=""/>
+      <w:lvlJc w:val="left"/>
+      <w:pPr>
+        <w:tabs>
+          <w:tab w:val="num" w:pos="2160"/>
+        </w:tabs>
+        <w:ind w:left="2160" w:hanging="360"/>
+      </w:pPr>
+      <w:rPr>
+        <w:rFonts w:ascii="Wingdings" w:hAnsi="Wingdings" w:hint="default"/>
+        <w:sz w:val="20"/>
+      </w:rPr>
+    </w:lvl>
+    <w:lvl w:ilvl="3" w:tentative="1">
+      <w:start w:val="1"/>
+      <w:numFmt w:val="bullet"/>
+      <w:lvlText w:val=""/>
+      <w:lvlJc w:val="left"/>
+      <w:pPr>
+        <w:tabs>
+          <w:tab w:val="num" w:pos="2880"/>
+        </w:tabs>
+        <w:ind w:left="2880" w:hanging="360"/>
+      </w:pPr>
+      <w:rPr>
+        <w:rFonts w:ascii="Wingdings" w:hAnsi="Wingdings" w:hint="default"/>
+        <w:sz w:val="20"/>
+      </w:rPr>
+    </w:lvl>
+    <w:lvl w:ilvl="4" w:tentative="1">
+      <w:start w:val="1"/>
+      <w:numFmt w:val="bullet"/>
+      <w:lvlText w:val=""/>
+      <w:lvlJc w:val="left"/>
+      <w:pPr>
+        <w:tabs>
+          <w:tab w:val="num" w:pos="3600"/>
+        </w:tabs>
+        <w:ind w:left="3600" w:hanging="360"/>
+      </w:pPr>
+      <w:rPr>
+        <w:rFonts w:ascii="Wingdings" w:hAnsi="Wingdings" w:hint="default"/>
+        <w:sz w:val="20"/>
+      </w:rPr>
+    </w:lvl>
+    <w:lvl w:ilvl="5" w:tentative="1">
+      <w:start w:val="1"/>
+      <w:numFmt w:val="bullet"/>
+      <w:lvlText w:val=""/>
+      <w:lvlJc w:val="left"/>
+      <w:pPr>
+        <w:tabs>
+          <w:tab w:val="num" w:pos="4320"/>
+        </w:tabs>
+        <w:ind w:left="4320" w:hanging="360"/>
+      </w:pPr>
+      <w:rPr>
+        <w:rFonts w:ascii="Wingdings" w:hAnsi="Wingdings" w:hint="default"/>
+        <w:sz w:val="20"/>
+      </w:rPr>
+    </w:lvl>
+    <w:lvl w:ilvl="6" w:tentative="1">
+      <w:start w:val="1"/>
+      <w:numFmt w:val="bullet"/>
+      <w:lvlText w:val=""/>
+      <w:lvlJc w:val="left"/>
+      <w:pPr>
+        <w:tabs>
+          <w:tab w:val="num" w:pos="5040"/>
+        </w:tabs>
+        <w:ind w:left="5040" w:hanging="360"/>
+      </w:pPr>
+      <w:rPr>
+        <w:rFonts w:ascii="Wingdings" w:hAnsi="Wingdings" w:hint="default"/>
+        <w:sz w:val="20"/>
+      </w:rPr>
+    </w:lvl>
+    <w:lvl w:ilvl="7" w:tentative="1">
+      <w:start w:val="1"/>
+      <w:numFmt w:val="bullet"/>
+      <w:lvlText w:val=""/>
+      <w:lvlJc w:val="left"/>
+      <w:pPr>
+        <w:tabs>
+          <w:tab w:val="num" w:pos="5760"/>
+        </w:tabs>
+        <w:ind w:left="5760" w:hanging="360"/>
+      </w:pPr>
+      <w:rPr>
+        <w:rFonts w:ascii="Wingdings" w:hAnsi="Wingdings" w:hint="default"/>
+        <w:sz w:val="20"/>
+      </w:rPr>
+    </w:lvl>
+    <w:lvl w:ilvl="8" w:tentative="1">
+      <w:start w:val="1"/>
+      <w:numFmt w:val="bullet"/>
+      <w:lvlText w:val=""/>
+      <w:lvlJc w:val="left"/>
+      <w:pPr>
+        <w:tabs>
+          <w:tab w:val="num" w:pos="6480"/>
+        </w:tabs>
+        <w:ind w:left="6480" w:hanging="360"/>
+      </w:pPr>
+      <w:rPr>
+        <w:rFonts w:ascii="Wingdings" w:hAnsi="Wingdings" w:hint="default"/>
+        <w:sz w:val="20"/>
+      </w:rPr>
+    </w:lvl>
+  </w:abstractNum>
+  <w:abstractNum w:abstractNumId="2" w15:restartNumberingAfterBreak="0">
+    <w:nsid w:val="143328F4"/>
+    <w:multiLevelType w:val="multilevel"/>
+    <w:tmpl w:val="A3244AA6"/>
+    <w:lvl w:ilvl="0">
+      <w:start w:val="1"/>
+      <w:numFmt w:val="bullet"/>
+      <w:lvlText w:val=""/>
+      <w:lvlJc w:val="left"/>
+      <w:pPr>
+        <w:tabs>
+          <w:tab w:val="num" w:pos="720"/>
+        </w:tabs>
+        <w:ind w:left="720" w:hanging="360"/>
+      </w:pPr>
+      <w:rPr>
+        <w:rFonts w:ascii="Symbol" w:hAnsi="Symbol" w:hint="default"/>
+        <w:sz w:val="20"/>
+      </w:rPr>
+    </w:lvl>
+    <w:lvl w:ilvl="1" w:tentative="1">
+      <w:start w:val="1"/>
+      <w:numFmt w:val="bullet"/>
+      <w:lvlText w:val="o"/>
+      <w:lvlJc w:val="left"/>
+      <w:pPr>
+        <w:tabs>
+          <w:tab w:val="num" w:pos="1440"/>
+        </w:tabs>
+        <w:ind w:left="1440" w:hanging="360"/>
+      </w:pPr>
+      <w:rPr>
+        <w:rFonts w:ascii="Courier New" w:hAnsi="Courier New" w:hint="default"/>
+        <w:sz w:val="20"/>
+      </w:rPr>
+    </w:lvl>
+    <w:lvl w:ilvl="2" w:tentative="1">
+      <w:start w:val="1"/>
+      <w:numFmt w:val="bullet"/>
+      <w:lvlText w:val=""/>
+      <w:lvlJc w:val="left"/>
+      <w:pPr>
+        <w:tabs>
+          <w:tab w:val="num" w:pos="2160"/>
+        </w:tabs>
+        <w:ind w:left="2160" w:hanging="360"/>
+      </w:pPr>
+      <w:rPr>
+        <w:rFonts w:ascii="Wingdings" w:hAnsi="Wingdings" w:hint="default"/>
+        <w:sz w:val="20"/>
+      </w:rPr>
+    </w:lvl>
+    <w:lvl w:ilvl="3" w:tentative="1">
+      <w:start w:val="1"/>
+      <w:numFmt w:val="bullet"/>
+      <w:lvlText w:val=""/>
+      <w:lvlJc w:val="left"/>
+      <w:pPr>
+        <w:tabs>
+          <w:tab w:val="num" w:pos="2880"/>
+        </w:tabs>
+        <w:ind w:left="2880" w:hanging="360"/>
+      </w:pPr>
+      <w:rPr>
+        <w:rFonts w:ascii="Wingdings" w:hAnsi="Wingdings" w:hint="default"/>
+        <w:sz w:val="20"/>
+      </w:rPr>
+    </w:lvl>
+    <w:lvl w:ilvl="4" w:tentative="1">
+      <w:start w:val="1"/>
+      <w:numFmt w:val="bullet"/>
+      <w:lvlText w:val=""/>
+      <w:lvlJc w:val="left"/>
+      <w:pPr>
+        <w:tabs>
+          <w:tab w:val="num" w:pos="3600"/>
+        </w:tabs>
+        <w:ind w:left="3600" w:hanging="360"/>
+      </w:pPr>
+      <w:rPr>
+        <w:rFonts w:ascii="Wingdings" w:hAnsi="Wingdings" w:hint="default"/>
+        <w:sz w:val="20"/>
+      </w:rPr>
+    </w:lvl>
+    <w:lvl w:ilvl="5" w:tentative="1">
+      <w:start w:val="1"/>
+      <w:numFmt w:val="bullet"/>
+      <w:lvlText w:val=""/>
+      <w:lvlJc w:val="left"/>
+      <w:pPr>
+        <w:tabs>
+          <w:tab w:val="num" w:pos="4320"/>
+        </w:tabs>
+        <w:ind w:left="4320" w:hanging="360"/>
+      </w:pPr>
+      <w:rPr>
+        <w:rFonts w:ascii="Wingdings" w:hAnsi="Wingdings" w:hint="default"/>
+        <w:sz w:val="20"/>
+      </w:rPr>
+    </w:lvl>
+    <w:lvl w:ilvl="6" w:tentative="1">
+      <w:start w:val="1"/>
+      <w:numFmt w:val="bullet"/>
+      <w:lvlText w:val=""/>
+      <w:lvlJc w:val="left"/>
+      <w:pPr>
+        <w:tabs>
+          <w:tab w:val="num" w:pos="5040"/>
+        </w:tabs>
+        <w:ind w:left="5040" w:hanging="360"/>
+      </w:pPr>
+      <w:rPr>
+        <w:rFonts w:ascii="Wingdings" w:hAnsi="Wingdings" w:hint="default"/>
+        <w:sz w:val="20"/>
+      </w:rPr>
+    </w:lvl>
+    <w:lvl w:ilvl="7" w:tentative="1">
+      <w:start w:val="1"/>
+      <w:numFmt w:val="bullet"/>
+      <w:lvlText w:val=""/>
+      <w:lvlJc w:val="left"/>
+      <w:pPr>
+        <w:tabs>
+          <w:tab w:val="num" w:pos="5760"/>
+        </w:tabs>
+        <w:ind w:left="5760" w:hanging="360"/>
+      </w:pPr>
+      <w:rPr>
+        <w:rFonts w:ascii="Wingdings" w:hAnsi="Wingdings" w:hint="default"/>
+        <w:sz w:val="20"/>
+      </w:rPr>
+    </w:lvl>
+    <w:lvl w:ilvl="8" w:tentative="1">
+      <w:start w:val="1"/>
+      <w:numFmt w:val="bullet"/>
+      <w:lvlText w:val=""/>
+      <w:lvlJc w:val="left"/>
+      <w:pPr>
+        <w:tabs>
+          <w:tab w:val="num" w:pos="6480"/>
+        </w:tabs>
+        <w:ind w:left="6480" w:hanging="360"/>
+      </w:pPr>
+      <w:rPr>
+        <w:rFonts w:ascii="Wingdings" w:hAnsi="Wingdings" w:hint="default"/>
+        <w:sz w:val="20"/>
+      </w:rPr>
+    </w:lvl>
+  </w:abstractNum>
+  <w:abstractNum w:abstractNumId="3" w15:restartNumberingAfterBreak="0">
+    <w:nsid w:val="152B4638"/>
+    <w:multiLevelType w:val="multilevel"/>
+    <w:tmpl w:val="07522452"/>
+    <w:lvl w:ilvl="0">
+      <w:start w:val="1"/>
+      <w:numFmt w:val="bullet"/>
+      <w:lvlText w:val=""/>
+      <w:lvlJc w:val="left"/>
+      <w:pPr>
+        <w:tabs>
+          <w:tab w:val="num" w:pos="720"/>
+        </w:tabs>
+        <w:ind w:left="720" w:hanging="360"/>
+      </w:pPr>
+      <w:rPr>
+        <w:rFonts w:ascii="Symbol" w:hAnsi="Symbol" w:hint="default"/>
+        <w:sz w:val="20"/>
+      </w:rPr>
+    </w:lvl>
+    <w:lvl w:ilvl="1" w:tentative="1">
+      <w:start w:val="1"/>
+      <w:numFmt w:val="bullet"/>
+      <w:lvlText w:val="o"/>
+      <w:lvlJc w:val="left"/>
+      <w:pPr>
+        <w:tabs>
+          <w:tab w:val="num" w:pos="1440"/>
+        </w:tabs>
+        <w:ind w:left="1440" w:hanging="360"/>
+      </w:pPr>
+      <w:rPr>
+        <w:rFonts w:ascii="Courier New" w:hAnsi="Courier New" w:hint="default"/>
+        <w:sz w:val="20"/>
+      </w:rPr>
+    </w:lvl>
+    <w:lvl w:ilvl="2" w:tentative="1">
+      <w:start w:val="1"/>
+      <w:numFmt w:val="bullet"/>
+      <w:lvlText w:val=""/>
+      <w:lvlJc w:val="left"/>
+      <w:pPr>
+        <w:tabs>
+          <w:tab w:val="num" w:pos="2160"/>
+        </w:tabs>
+        <w:ind w:left="2160" w:hanging="360"/>
+      </w:pPr>
+      <w:rPr>
+        <w:rFonts w:ascii="Wingdings" w:hAnsi="Wingdings" w:hint="default"/>
+        <w:sz w:val="20"/>
+      </w:rPr>
+    </w:lvl>
+    <w:lvl w:ilvl="3" w:tentative="1">
+      <w:start w:val="1"/>
+      <w:numFmt w:val="bullet"/>
+      <w:lvlText w:val=""/>
+      <w:lvlJc w:val="left"/>
+      <w:pPr>
+        <w:tabs>
+          <w:tab w:val="num" w:pos="2880"/>
+        </w:tabs>
+        <w:ind w:left="2880" w:hanging="360"/>
+      </w:pPr>
+      <w:rPr>
+        <w:rFonts w:ascii="Wingdings" w:hAnsi="Wingdings" w:hint="default"/>
+        <w:sz w:val="20"/>
+      </w:rPr>
+    </w:lvl>
+    <w:lvl w:ilvl="4" w:tentative="1">
+      <w:start w:val="1"/>
+      <w:numFmt w:val="bullet"/>
+      <w:lvlText w:val=""/>
+      <w:lvlJc w:val="left"/>
+      <w:pPr>
+        <w:tabs>
+          <w:tab w:val="num" w:pos="3600"/>
+        </w:tabs>
+        <w:ind w:left="3600" w:hanging="360"/>
+      </w:pPr>
+      <w:rPr>
+        <w:rFonts w:ascii="Wingdings" w:hAnsi="Wingdings" w:hint="default"/>
+        <w:sz w:val="20"/>
+      </w:rPr>
+    </w:lvl>
+    <w:lvl w:ilvl="5" w:tentative="1">
+      <w:start w:val="1"/>
+      <w:numFmt w:val="bullet"/>
+      <w:lvlText w:val=""/>
+      <w:lvlJc w:val="left"/>
+      <w:pPr>
+        <w:tabs>
+          <w:tab w:val="num" w:pos="4320"/>
+        </w:tabs>
+        <w:ind w:left="4320" w:hanging="360"/>
+      </w:pPr>
+      <w:rPr>
+        <w:rFonts w:ascii="Wingdings" w:hAnsi="Wingdings" w:hint="default"/>
+        <w:sz w:val="20"/>
+      </w:rPr>
+    </w:lvl>
+    <w:lvl w:ilvl="6" w:tentative="1">
+      <w:start w:val="1"/>
+      <w:numFmt w:val="bullet"/>
+      <w:lvlText w:val=""/>
+      <w:lvlJc w:val="left"/>
+      <w:pPr>
+        <w:tabs>
+          <w:tab w:val="num" w:pos="5040"/>
+        </w:tabs>
+        <w:ind w:left="5040" w:hanging="360"/>
+      </w:pPr>
+      <w:rPr>
+        <w:rFonts w:ascii="Wingdings" w:hAnsi="Wingdings" w:hint="default"/>
+        <w:sz w:val="20"/>
+      </w:rPr>
+    </w:lvl>
+    <w:lvl w:ilvl="7" w:tentative="1">
+      <w:start w:val="1"/>
+      <w:numFmt w:val="bullet"/>
+      <w:lvlText w:val=""/>
+      <w:lvlJc w:val="left"/>
+      <w:pPr>
+        <w:tabs>
+          <w:tab w:val="num" w:pos="5760"/>
+        </w:tabs>
+        <w:ind w:left="5760" w:hanging="360"/>
+      </w:pPr>
+      <w:rPr>
+        <w:rFonts w:ascii="Wingdings" w:hAnsi="Wingdings" w:hint="default"/>
+        <w:sz w:val="20"/>
+      </w:rPr>
+    </w:lvl>
+    <w:lvl w:ilvl="8" w:tentative="1">
+      <w:start w:val="1"/>
+      <w:numFmt w:val="bullet"/>
+      <w:lvlText w:val=""/>
+      <w:lvlJc w:val="left"/>
+      <w:pPr>
+        <w:tabs>
+          <w:tab w:val="num" w:pos="6480"/>
+        </w:tabs>
+        <w:ind w:left="6480" w:hanging="360"/>
+      </w:pPr>
+      <w:rPr>
+        <w:rFonts w:ascii="Wingdings" w:hAnsi="Wingdings" w:hint="default"/>
+        <w:sz w:val="20"/>
+      </w:rPr>
+    </w:lvl>
+  </w:abstractNum>
+  <w:abstractNum w:abstractNumId="4" w15:restartNumberingAfterBreak="0">
+    <w:nsid w:val="170561B4"/>
+    <w:multiLevelType w:val="multilevel"/>
+    <w:tmpl w:val="28E420D8"/>
+    <w:lvl w:ilvl="0">
+      <w:start w:val="1"/>
+      <w:numFmt w:val="decimal"/>
+      <w:lvlText w:val="%1."/>
+      <w:lvlJc w:val="left"/>
+      <w:pPr>
+        <w:tabs>
+          <w:tab w:val="num" w:pos="720"/>
+        </w:tabs>
+        <w:ind w:left="720" w:hanging="360"/>
+      </w:pPr>
+    </w:lvl>
+    <w:lvl w:ilvl="1">
+      <w:start w:val="1"/>
+      <w:numFmt w:val="bullet"/>
+      <w:lvlText w:val="o"/>
+      <w:lvlJc w:val="left"/>
+      <w:pPr>
+        <w:tabs>
+          <w:tab w:val="num" w:pos="1440"/>
+        </w:tabs>
+        <w:ind w:left="1440" w:hanging="360"/>
+      </w:pPr>
+      <w:rPr>
+        <w:rFonts w:ascii="Courier New" w:hAnsi="Courier New" w:hint="default"/>
+        <w:sz w:val="20"/>
+      </w:rPr>
+    </w:lvl>
+    <w:lvl w:ilvl="2" w:tentative="1">
+      <w:start w:val="1"/>
+      <w:numFmt w:val="decimal"/>
+      <w:lvlText w:val="%3."/>
+      <w:lvlJc w:val="left"/>
+      <w:pPr>
+        <w:tabs>
+          <w:tab w:val="num" w:pos="2160"/>
+        </w:tabs>
+        <w:ind w:left="2160" w:hanging="360"/>
+      </w:pPr>
+    </w:lvl>
+    <w:lvl w:ilvl="3" w:tentative="1">
+      <w:start w:val="1"/>
+      <w:numFmt w:val="decimal"/>
+      <w:lvlText w:val="%4."/>
+      <w:lvlJc w:val="left"/>
+      <w:pPr>
+        <w:tabs>
+          <w:tab w:val="num" w:pos="2880"/>
+        </w:tabs>
+        <w:ind w:left="2880" w:hanging="360"/>
+      </w:pPr>
+    </w:lvl>
+    <w:lvl w:ilvl="4" w:tentative="1">
+      <w:start w:val="1"/>
+      <w:numFmt w:val="decimal"/>
+      <w:lvlText w:val="%5."/>
+      <w:lvlJc w:val="left"/>
+      <w:pPr>
+        <w:tabs>
+          <w:tab w:val="num" w:pos="3600"/>
+        </w:tabs>
+        <w:ind w:left="3600" w:hanging="360"/>
+      </w:pPr>
+    </w:lvl>
+    <w:lvl w:ilvl="5" w:tentative="1">
+      <w:start w:val="1"/>
+      <w:numFmt w:val="decimal"/>
+      <w:lvlText w:val="%6."/>
+      <w:lvlJc w:val="left"/>
+      <w:pPr>
+        <w:tabs>
+          <w:tab w:val="num" w:pos="4320"/>
+        </w:tabs>
+        <w:ind w:left="4320" w:hanging="360"/>
+      </w:pPr>
+    </w:lvl>
+    <w:lvl w:ilvl="6" w:tentative="1">
+      <w:start w:val="1"/>
+      <w:numFmt w:val="decimal"/>
+      <w:lvlText w:val="%7."/>
+      <w:lvlJc w:val="left"/>
+      <w:pPr>
+        <w:tabs>
+          <w:tab w:val="num" w:pos="5040"/>
+        </w:tabs>
+        <w:ind w:left="5040" w:hanging="360"/>
+      </w:pPr>
+    </w:lvl>
+    <w:lvl w:ilvl="7" w:tentative="1">
+      <w:start w:val="1"/>
+      <w:numFmt w:val="decimal"/>
+      <w:lvlText w:val="%8."/>
+      <w:lvlJc w:val="left"/>
+      <w:pPr>
+        <w:tabs>
+          <w:tab w:val="num" w:pos="5760"/>
+        </w:tabs>
+        <w:ind w:left="5760" w:hanging="360"/>
+      </w:pPr>
+    </w:lvl>
+    <w:lvl w:ilvl="8" w:tentative="1">
+      <w:start w:val="1"/>
+      <w:numFmt w:val="decimal"/>
+      <w:lvlText w:val="%9."/>
+      <w:lvlJc w:val="left"/>
+      <w:pPr>
+        <w:tabs>
+          <w:tab w:val="num" w:pos="6480"/>
+        </w:tabs>
+        <w:ind w:left="6480" w:hanging="360"/>
+      </w:pPr>
+    </w:lvl>
+  </w:abstractNum>
+  <w:abstractNum w:abstractNumId="5" w15:restartNumberingAfterBreak="0">
+    <w:nsid w:val="1DD115F4"/>
+    <w:multiLevelType w:val="multilevel"/>
+    <w:tmpl w:val="DBBC7776"/>
+    <w:lvl w:ilvl="0">
+      <w:start w:val="1"/>
+      <w:numFmt w:val="bullet"/>
+      <w:lvlText w:val=""/>
+      <w:lvlJc w:val="left"/>
+      <w:pPr>
+        <w:tabs>
+          <w:tab w:val="num" w:pos="720"/>
+        </w:tabs>
+        <w:ind w:left="720" w:hanging="360"/>
+      </w:pPr>
+      <w:rPr>
+        <w:rFonts w:ascii="Symbol" w:hAnsi="Symbol" w:hint="default"/>
+        <w:sz w:val="20"/>
+      </w:rPr>
+    </w:lvl>
+    <w:lvl w:ilvl="1" w:tentative="1">
+      <w:start w:val="1"/>
+      <w:numFmt w:val="bullet"/>
+      <w:lvlText w:val="o"/>
+      <w:lvlJc w:val="left"/>
+      <w:pPr>
+        <w:tabs>
+          <w:tab w:val="num" w:pos="1440"/>
+        </w:tabs>
+        <w:ind w:left="1440" w:hanging="360"/>
+      </w:pPr>
+      <w:rPr>
+        <w:rFonts w:ascii="Courier New" w:hAnsi="Courier New" w:hint="default"/>
+        <w:sz w:val="20"/>
+      </w:rPr>
+    </w:lvl>
+    <w:lvl w:ilvl="2" w:tentative="1">
+      <w:start w:val="1"/>
+      <w:numFmt w:val="bullet"/>
+      <w:lvlText w:val=""/>
+      <w:lvlJc w:val="left"/>
+      <w:pPr>
+        <w:tabs>
+          <w:tab w:val="num" w:pos="2160"/>
+        </w:tabs>
+        <w:ind w:left="2160" w:hanging="360"/>
+      </w:pPr>
+      <w:rPr>
+        <w:rFonts w:ascii="Wingdings" w:hAnsi="Wingdings" w:hint="default"/>
+        <w:sz w:val="20"/>
+      </w:rPr>
+    </w:lvl>
+    <w:lvl w:ilvl="3" w:tentative="1">
+      <w:start w:val="1"/>
+      <w:numFmt w:val="bullet"/>
+      <w:lvlText w:val=""/>
+      <w:lvlJc w:val="left"/>
+      <w:pPr>
+        <w:tabs>
+          <w:tab w:val="num" w:pos="2880"/>
+        </w:tabs>
+        <w:ind w:left="2880" w:hanging="360"/>
+      </w:pPr>
+      <w:rPr>
+        <w:rFonts w:ascii="Wingdings" w:hAnsi="Wingdings" w:hint="default"/>
+        <w:sz w:val="20"/>
+      </w:rPr>
+    </w:lvl>
+    <w:lvl w:ilvl="4" w:tentative="1">
+      <w:start w:val="1"/>
+      <w:numFmt w:val="bullet"/>
+      <w:lvlText w:val=""/>
+      <w:lvlJc w:val="left"/>
+      <w:pPr>
+        <w:tabs>
+          <w:tab w:val="num" w:pos="3600"/>
+        </w:tabs>
+        <w:ind w:left="3600" w:hanging="360"/>
+      </w:pPr>
+      <w:rPr>
+        <w:rFonts w:ascii="Wingdings" w:hAnsi="Wingdings" w:hint="default"/>
+        <w:sz w:val="20"/>
+      </w:rPr>
+    </w:lvl>
+    <w:lvl w:ilvl="5" w:tentative="1">
+      <w:start w:val="1"/>
+      <w:numFmt w:val="bullet"/>
+      <w:lvlText w:val=""/>
+      <w:lvlJc w:val="left"/>
+      <w:pPr>
+        <w:tabs>
+          <w:tab w:val="num" w:pos="4320"/>
+        </w:tabs>
+        <w:ind w:left="4320" w:hanging="360"/>
+      </w:pPr>
+      <w:rPr>
+        <w:rFonts w:ascii="Wingdings" w:hAnsi="Wingdings" w:hint="default"/>
+        <w:sz w:val="20"/>
+      </w:rPr>
+    </w:lvl>
+    <w:lvl w:ilvl="6" w:tentative="1">
+      <w:start w:val="1"/>
+      <w:numFmt w:val="bullet"/>
+      <w:lvlText w:val=""/>
+      <w:lvlJc w:val="left"/>
+      <w:pPr>
+        <w:tabs>
+          <w:tab w:val="num" w:pos="5040"/>
+        </w:tabs>
+        <w:ind w:left="5040" w:hanging="360"/>
+      </w:pPr>
+      <w:rPr>
+        <w:rFonts w:ascii="Wingdings" w:hAnsi="Wingdings" w:hint="default"/>
+        <w:sz w:val="20"/>
+      </w:rPr>
+    </w:lvl>
+    <w:lvl w:ilvl="7" w:tentative="1">
+      <w:start w:val="1"/>
+      <w:numFmt w:val="bullet"/>
+      <w:lvlText w:val=""/>
+      <w:lvlJc w:val="left"/>
+      <w:pPr>
+        <w:tabs>
+          <w:tab w:val="num" w:pos="5760"/>
+        </w:tabs>
+        <w:ind w:left="5760" w:hanging="360"/>
+      </w:pPr>
+      <w:rPr>
+        <w:rFonts w:ascii="Wingdings" w:hAnsi="Wingdings" w:hint="default"/>
+        <w:sz w:val="20"/>
+      </w:rPr>
+    </w:lvl>
+    <w:lvl w:ilvl="8" w:tentative="1">
+      <w:start w:val="1"/>
+      <w:numFmt w:val="bullet"/>
+      <w:lvlText w:val=""/>
+      <w:lvlJc w:val="left"/>
+      <w:pPr>
+        <w:tabs>
+          <w:tab w:val="num" w:pos="6480"/>
+        </w:tabs>
+        <w:ind w:left="6480" w:hanging="360"/>
+      </w:pPr>
+      <w:rPr>
+        <w:rFonts w:ascii="Wingdings" w:hAnsi="Wingdings" w:hint="default"/>
+        <w:sz w:val="20"/>
+      </w:rPr>
+    </w:lvl>
+  </w:abstractNum>
+  <w:abstractNum w:abstractNumId="6" w15:restartNumberingAfterBreak="0">
+    <w:nsid w:val="1DF447A2"/>
+    <w:multiLevelType w:val="multilevel"/>
+    <w:tmpl w:val="A41EAFC8"/>
+    <w:lvl w:ilvl="0">
+      <w:start w:val="1"/>
+      <w:numFmt w:val="decimal"/>
+      <w:lvlText w:val="%1."/>
+      <w:lvlJc w:val="left"/>
+      <w:pPr>
+        <w:tabs>
+          <w:tab w:val="num" w:pos="720"/>
+        </w:tabs>
+        <w:ind w:left="720" w:hanging="360"/>
+      </w:pPr>
+    </w:lvl>
+    <w:lvl w:ilvl="1" w:tentative="1">
+      <w:start w:val="1"/>
+      <w:numFmt w:val="decimal"/>
+      <w:lvlText w:val="%2."/>
+      <w:lvlJc w:val="left"/>
+      <w:pPr>
+        <w:tabs>
+          <w:tab w:val="num" w:pos="1440"/>
+        </w:tabs>
+        <w:ind w:left="1440" w:hanging="360"/>
+      </w:pPr>
+    </w:lvl>
+    <w:lvl w:ilvl="2" w:tentative="1">
+      <w:start w:val="1"/>
+      <w:numFmt w:val="decimal"/>
+      <w:lvlText w:val="%3."/>
+      <w:lvlJc w:val="left"/>
+      <w:pPr>
+        <w:tabs>
+          <w:tab w:val="num" w:pos="2160"/>
+        </w:tabs>
+        <w:ind w:left="2160" w:hanging="360"/>
+      </w:pPr>
+    </w:lvl>
+    <w:lvl w:ilvl="3" w:tentative="1">
+      <w:start w:val="1"/>
+      <w:numFmt w:val="decimal"/>
+      <w:lvlText w:val="%4."/>
+      <w:lvlJc w:val="left"/>
+      <w:pPr>
+        <w:tabs>
+          <w:tab w:val="num" w:pos="2880"/>
+        </w:tabs>
+        <w:ind w:left="2880" w:hanging="360"/>
+      </w:pPr>
+    </w:lvl>
+    <w:lvl w:ilvl="4" w:tentative="1">
+      <w:start w:val="1"/>
+      <w:numFmt w:val="decimal"/>
+      <w:lvlText w:val="%5."/>
+      <w:lvlJc w:val="left"/>
+      <w:pPr>
+        <w:tabs>
+          <w:tab w:val="num" w:pos="3600"/>
+        </w:tabs>
+        <w:ind w:left="3600" w:hanging="360"/>
+      </w:pPr>
+    </w:lvl>
+    <w:lvl w:ilvl="5" w:tentative="1">
+      <w:start w:val="1"/>
+      <w:numFmt w:val="decimal"/>
+      <w:lvlText w:val="%6."/>
+      <w:lvlJc w:val="left"/>
+      <w:pPr>
+        <w:tabs>
+          <w:tab w:val="num" w:pos="4320"/>
+        </w:tabs>
+        <w:ind w:left="4320" w:hanging="360"/>
+      </w:pPr>
+    </w:lvl>
+    <w:lvl w:ilvl="6" w:tentative="1">
+      <w:start w:val="1"/>
+      <w:numFmt w:val="decimal"/>
+      <w:lvlText w:val="%7."/>
+      <w:lvlJc w:val="left"/>
+      <w:pPr>
+        <w:tabs>
+          <w:tab w:val="num" w:pos="5040"/>
+        </w:tabs>
+        <w:ind w:left="5040" w:hanging="360"/>
+      </w:pPr>
+    </w:lvl>
+    <w:lvl w:ilvl="7" w:tentative="1">
+      <w:start w:val="1"/>
+      <w:numFmt w:val="decimal"/>
+      <w:lvlText w:val="%8."/>
+      <w:lvlJc w:val="left"/>
+      <w:pPr>
+        <w:tabs>
+          <w:tab w:val="num" w:pos="5760"/>
+        </w:tabs>
+        <w:ind w:left="5760" w:hanging="360"/>
+      </w:pPr>
+    </w:lvl>
+    <w:lvl w:ilvl="8" w:tentative="1">
+      <w:start w:val="1"/>
+      <w:numFmt w:val="decimal"/>
+      <w:lvlText w:val="%9."/>
+      <w:lvlJc w:val="left"/>
+      <w:pPr>
+        <w:tabs>
+          <w:tab w:val="num" w:pos="6480"/>
+        </w:tabs>
+        <w:ind w:left="6480" w:hanging="360"/>
+      </w:pPr>
+    </w:lvl>
+  </w:abstractNum>
+  <w:abstractNum w:abstractNumId="7" w15:restartNumberingAfterBreak="0">
+    <w:nsid w:val="207B535A"/>
+    <w:multiLevelType w:val="multilevel"/>
+    <w:tmpl w:val="D8722838"/>
+    <w:lvl w:ilvl="0">
+      <w:start w:val="1"/>
+      <w:numFmt w:val="bullet"/>
+      <w:lvlText w:val=""/>
+      <w:lvlJc w:val="left"/>
+      <w:pPr>
+        <w:tabs>
+          <w:tab w:val="num" w:pos="720"/>
+        </w:tabs>
+        <w:ind w:left="720" w:hanging="360"/>
+      </w:pPr>
+      <w:rPr>
+        <w:rFonts w:ascii="Symbol" w:hAnsi="Symbol" w:hint="default"/>
+        <w:sz w:val="20"/>
+      </w:rPr>
+    </w:lvl>
+    <w:lvl w:ilvl="1" w:tentative="1">
+      <w:start w:val="1"/>
+      <w:numFmt w:val="bullet"/>
+      <w:lvlText w:val="o"/>
+      <w:lvlJc w:val="left"/>
+      <w:pPr>
+        <w:tabs>
+          <w:tab w:val="num" w:pos="1440"/>
+        </w:tabs>
+        <w:ind w:left="1440" w:hanging="360"/>
+      </w:pPr>
+      <w:rPr>
+        <w:rFonts w:ascii="Courier New" w:hAnsi="Courier New" w:hint="default"/>
+        <w:sz w:val="20"/>
+      </w:rPr>
+    </w:lvl>
+    <w:lvl w:ilvl="2" w:tentative="1">
+      <w:start w:val="1"/>
+      <w:numFmt w:val="bullet"/>
+      <w:lvlText w:val=""/>
+      <w:lvlJc w:val="left"/>
+      <w:pPr>
+        <w:tabs>
+          <w:tab w:val="num" w:pos="2160"/>
+        </w:tabs>
+        <w:ind w:left="2160" w:hanging="360"/>
+      </w:pPr>
+      <w:rPr>
+        <w:rFonts w:ascii="Wingdings" w:hAnsi="Wingdings" w:hint="default"/>
+        <w:sz w:val="20"/>
+      </w:rPr>
+    </w:lvl>
+    <w:lvl w:ilvl="3" w:tentative="1">
+      <w:start w:val="1"/>
+      <w:numFmt w:val="bullet"/>
+      <w:lvlText w:val=""/>
+      <w:lvlJc w:val="left"/>
+      <w:pPr>
+        <w:tabs>
+          <w:tab w:val="num" w:pos="2880"/>
+        </w:tabs>
+        <w:ind w:left="2880" w:hanging="360"/>
+      </w:pPr>
+      <w:rPr>
+        <w:rFonts w:ascii="Wingdings" w:hAnsi="Wingdings" w:hint="default"/>
+        <w:sz w:val="20"/>
+      </w:rPr>
+    </w:lvl>
+    <w:lvl w:ilvl="4" w:tentative="1">
+      <w:start w:val="1"/>
+      <w:numFmt w:val="bullet"/>
+      <w:lvlText w:val=""/>
+      <w:lvlJc w:val="left"/>
+      <w:pPr>
+        <w:tabs>
+          <w:tab w:val="num" w:pos="3600"/>
+        </w:tabs>
+        <w:ind w:left="3600" w:hanging="360"/>
+      </w:pPr>
+      <w:rPr>
+        <w:rFonts w:ascii="Wingdings" w:hAnsi="Wingdings" w:hint="default"/>
+        <w:sz w:val="20"/>
+      </w:rPr>
+    </w:lvl>
+    <w:lvl w:ilvl="5" w:tentative="1">
+      <w:start w:val="1"/>
+      <w:numFmt w:val="bullet"/>
+      <w:lvlText w:val=""/>
+      <w:lvlJc w:val="left"/>
+      <w:pPr>
+        <w:tabs>
+          <w:tab w:val="num" w:pos="4320"/>
+        </w:tabs>
+        <w:ind w:left="4320" w:hanging="360"/>
+      </w:pPr>
+      <w:rPr>
+        <w:rFonts w:ascii="Wingdings" w:hAnsi="Wingdings" w:hint="default"/>
+        <w:sz w:val="20"/>
+      </w:rPr>
+    </w:lvl>
+    <w:lvl w:ilvl="6" w:tentative="1">
+      <w:start w:val="1"/>
+      <w:numFmt w:val="bullet"/>
+      <w:lvlText w:val=""/>
+      <w:lvlJc w:val="left"/>
+      <w:pPr>
+        <w:tabs>
+          <w:tab w:val="num" w:pos="5040"/>
+        </w:tabs>
+        <w:ind w:left="5040" w:hanging="360"/>
+      </w:pPr>
+      <w:rPr>
+        <w:rFonts w:ascii="Wingdings" w:hAnsi="Wingdings" w:hint="default"/>
+        <w:sz w:val="20"/>
+      </w:rPr>
+    </w:lvl>
+    <w:lvl w:ilvl="7" w:tentative="1">
+      <w:start w:val="1"/>
+      <w:numFmt w:val="bullet"/>
+      <w:lvlText w:val=""/>
+      <w:lvlJc w:val="left"/>
+      <w:pPr>
+        <w:tabs>
+          <w:tab w:val="num" w:pos="5760"/>
+        </w:tabs>
+        <w:ind w:left="5760" w:hanging="360"/>
+      </w:pPr>
+      <w:rPr>
+        <w:rFonts w:ascii="Wingdings" w:hAnsi="Wingdings" w:hint="default"/>
+        <w:sz w:val="20"/>
+      </w:rPr>
+    </w:lvl>
+    <w:lvl w:ilvl="8" w:tentative="1">
+      <w:start w:val="1"/>
+      <w:numFmt w:val="bullet"/>
+      <w:lvlText w:val=""/>
+      <w:lvlJc w:val="left"/>
+      <w:pPr>
+        <w:tabs>
+          <w:tab w:val="num" w:pos="6480"/>
+        </w:tabs>
+        <w:ind w:left="6480" w:hanging="360"/>
+      </w:pPr>
+      <w:rPr>
+        <w:rFonts w:ascii="Wingdings" w:hAnsi="Wingdings" w:hint="default"/>
+        <w:sz w:val="20"/>
+      </w:rPr>
+    </w:lvl>
+  </w:abstractNum>
+  <w:abstractNum w:abstractNumId="8" w15:restartNumberingAfterBreak="0">
+    <w:nsid w:val="26D32DDE"/>
+    <w:multiLevelType w:val="multilevel"/>
+    <w:tmpl w:val="C3DC4ABA"/>
+    <w:lvl w:ilvl="0">
+      <w:start w:val="1"/>
+      <w:numFmt w:val="bullet"/>
+      <w:lvlText w:val=""/>
+      <w:lvlJc w:val="left"/>
+      <w:pPr>
+        <w:tabs>
+          <w:tab w:val="num" w:pos="720"/>
+        </w:tabs>
+        <w:ind w:left="720" w:hanging="360"/>
+      </w:pPr>
+      <w:rPr>
+        <w:rFonts w:ascii="Symbol" w:hAnsi="Symbol" w:hint="default"/>
+        <w:sz w:val="20"/>
+      </w:rPr>
+    </w:lvl>
+    <w:lvl w:ilvl="1" w:tentative="1">
+      <w:start w:val="1"/>
+      <w:numFmt w:val="bullet"/>
+      <w:lvlText w:val="o"/>
+      <w:lvlJc w:val="left"/>
+      <w:pPr>
+        <w:tabs>
+          <w:tab w:val="num" w:pos="1440"/>
+        </w:tabs>
+        <w:ind w:left="1440" w:hanging="360"/>
+      </w:pPr>
+      <w:rPr>
+        <w:rFonts w:ascii="Courier New" w:hAnsi="Courier New" w:hint="default"/>
+        <w:sz w:val="20"/>
+      </w:rPr>
+    </w:lvl>
+    <w:lvl w:ilvl="2" w:tentative="1">
+      <w:start w:val="1"/>
+      <w:numFmt w:val="bullet"/>
+      <w:lvlText w:val=""/>
+      <w:lvlJc w:val="left"/>
+      <w:pPr>
+        <w:tabs>
+          <w:tab w:val="num" w:pos="2160"/>
+        </w:tabs>
+        <w:ind w:left="2160" w:hanging="360"/>
+      </w:pPr>
+      <w:rPr>
+        <w:rFonts w:ascii="Wingdings" w:hAnsi="Wingdings" w:hint="default"/>
+        <w:sz w:val="20"/>
+      </w:rPr>
+    </w:lvl>
+    <w:lvl w:ilvl="3" w:tentative="1">
+      <w:start w:val="1"/>
+      <w:numFmt w:val="bullet"/>
+      <w:lvlText w:val=""/>
+      <w:lvlJc w:val="left"/>
+      <w:pPr>
+        <w:tabs>
+          <w:tab w:val="num" w:pos="2880"/>
+        </w:tabs>
+        <w:ind w:left="2880" w:hanging="360"/>
+      </w:pPr>
+      <w:rPr>
+        <w:rFonts w:ascii="Wingdings" w:hAnsi="Wingdings" w:hint="default"/>
+        <w:sz w:val="20"/>
+      </w:rPr>
+    </w:lvl>
+    <w:lvl w:ilvl="4" w:tentative="1">
+      <w:start w:val="1"/>
+      <w:numFmt w:val="bullet"/>
+      <w:lvlText w:val=""/>
+      <w:lvlJc w:val="left"/>
+      <w:pPr>
+        <w:tabs>
+          <w:tab w:val="num" w:pos="3600"/>
+        </w:tabs>
+        <w:ind w:left="3600" w:hanging="360"/>
+      </w:pPr>
+      <w:rPr>
+        <w:rFonts w:ascii="Wingdings" w:hAnsi="Wingdings" w:hint="default"/>
+        <w:sz w:val="20"/>
+      </w:rPr>
+    </w:lvl>
+    <w:lvl w:ilvl="5" w:tentative="1">
+      <w:start w:val="1"/>
+      <w:numFmt w:val="bullet"/>
+      <w:lvlText w:val=""/>
+      <w:lvlJc w:val="left"/>
+      <w:pPr>
+        <w:tabs>
+          <w:tab w:val="num" w:pos="4320"/>
+        </w:tabs>
+        <w:ind w:left="4320" w:hanging="360"/>
+      </w:pPr>
+      <w:rPr>
+        <w:rFonts w:ascii="Wingdings" w:hAnsi="Wingdings" w:hint="default"/>
+        <w:sz w:val="20"/>
+      </w:rPr>
+    </w:lvl>
+    <w:lvl w:ilvl="6" w:tentative="1">
+      <w:start w:val="1"/>
+      <w:numFmt w:val="bullet"/>
+      <w:lvlText w:val=""/>
+      <w:lvlJc w:val="left"/>
+      <w:pPr>
+        <w:tabs>
+          <w:tab w:val="num" w:pos="5040"/>
+        </w:tabs>
+        <w:ind w:left="5040" w:hanging="360"/>
+      </w:pPr>
+      <w:rPr>
+        <w:rFonts w:ascii="Wingdings" w:hAnsi="Wingdings" w:hint="default"/>
+        <w:sz w:val="20"/>
+      </w:rPr>
+    </w:lvl>
+    <w:lvl w:ilvl="7" w:tentative="1">
+      <w:start w:val="1"/>
+      <w:numFmt w:val="bullet"/>
+      <w:lvlText w:val=""/>
+      <w:lvlJc w:val="left"/>
+      <w:pPr>
+        <w:tabs>
+          <w:tab w:val="num" w:pos="5760"/>
+        </w:tabs>
+        <w:ind w:left="5760" w:hanging="360"/>
+      </w:pPr>
+      <w:rPr>
+        <w:rFonts w:ascii="Wingdings" w:hAnsi="Wingdings" w:hint="default"/>
+        <w:sz w:val="20"/>
+      </w:rPr>
+    </w:lvl>
+    <w:lvl w:ilvl="8" w:tentative="1">
+      <w:start w:val="1"/>
+      <w:numFmt w:val="bullet"/>
+      <w:lvlText w:val=""/>
+      <w:lvlJc w:val="left"/>
+      <w:pPr>
+        <w:tabs>
+          <w:tab w:val="num" w:pos="6480"/>
+        </w:tabs>
+        <w:ind w:left="6480" w:hanging="360"/>
+      </w:pPr>
+      <w:rPr>
+        <w:rFonts w:ascii="Wingdings" w:hAnsi="Wingdings" w:hint="default"/>
+        <w:sz w:val="20"/>
+      </w:rPr>
+    </w:lvl>
+  </w:abstractNum>
+  <w:abstractNum w:abstractNumId="9" w15:restartNumberingAfterBreak="0">
+    <w:nsid w:val="30A43E89"/>
+    <w:multiLevelType w:val="multilevel"/>
+    <w:tmpl w:val="BEAAF158"/>
+    <w:lvl w:ilvl="0">
+      <w:start w:val="1"/>
+      <w:numFmt w:val="decimal"/>
+      <w:lvlText w:val="%1."/>
+      <w:lvlJc w:val="left"/>
+      <w:pPr>
+        <w:tabs>
+          <w:tab w:val="num" w:pos="720"/>
+        </w:tabs>
+        <w:ind w:left="720" w:hanging="360"/>
+      </w:pPr>
+    </w:lvl>
+    <w:lvl w:ilvl="1" w:tentative="1">
+      <w:start w:val="1"/>
+      <w:numFmt w:val="decimal"/>
+      <w:lvlText w:val="%2."/>
+      <w:lvlJc w:val="left"/>
+      <w:pPr>
+        <w:tabs>
+          <w:tab w:val="num" w:pos="1440"/>
+        </w:tabs>
+        <w:ind w:left="1440" w:hanging="360"/>
+      </w:pPr>
+    </w:lvl>
+    <w:lvl w:ilvl="2" w:tentative="1">
+      <w:start w:val="1"/>
+      <w:numFmt w:val="decimal"/>
+      <w:lvlText w:val="%3."/>
+      <w:lvlJc w:val="left"/>
+      <w:pPr>
+        <w:tabs>
+          <w:tab w:val="num" w:pos="2160"/>
+        </w:tabs>
+        <w:ind w:left="2160" w:hanging="360"/>
+      </w:pPr>
+    </w:lvl>
+    <w:lvl w:ilvl="3" w:tentative="1">
+      <w:start w:val="1"/>
+      <w:numFmt w:val="decimal"/>
+      <w:lvlText w:val="%4."/>
+      <w:lvlJc w:val="left"/>
+      <w:pPr>
+        <w:tabs>
+          <w:tab w:val="num" w:pos="2880"/>
+        </w:tabs>
+        <w:ind w:left="2880" w:hanging="360"/>
+      </w:pPr>
+    </w:lvl>
+    <w:lvl w:ilvl="4" w:tentative="1">
+      <w:start w:val="1"/>
+      <w:numFmt w:val="decimal"/>
+      <w:lvlText w:val="%5."/>
+      <w:lvlJc w:val="left"/>
+      <w:pPr>
+        <w:tabs>
+          <w:tab w:val="num" w:pos="3600"/>
+        </w:tabs>
+        <w:ind w:left="3600" w:hanging="360"/>
+      </w:pPr>
+    </w:lvl>
+    <w:lvl w:ilvl="5" w:tentative="1">
+      <w:start w:val="1"/>
+      <w:numFmt w:val="decimal"/>
+      <w:lvlText w:val="%6."/>
+      <w:lvlJc w:val="left"/>
+      <w:pPr>
+        <w:tabs>
+          <w:tab w:val="num" w:pos="4320"/>
+        </w:tabs>
+        <w:ind w:left="4320" w:hanging="360"/>
+      </w:pPr>
+    </w:lvl>
+    <w:lvl w:ilvl="6" w:tentative="1">
+      <w:start w:val="1"/>
+      <w:numFmt w:val="decimal"/>
+      <w:lvlText w:val="%7."/>
+      <w:lvlJc w:val="left"/>
+      <w:pPr>
+        <w:tabs>
+          <w:tab w:val="num" w:pos="5040"/>
+        </w:tabs>
+        <w:ind w:left="5040" w:hanging="360"/>
+      </w:pPr>
+    </w:lvl>
+    <w:lvl w:ilvl="7" w:tentative="1">
+      <w:start w:val="1"/>
+      <w:numFmt w:val="decimal"/>
+      <w:lvlText w:val="%8."/>
+      <w:lvlJc w:val="left"/>
+      <w:pPr>
+        <w:tabs>
+          <w:tab w:val="num" w:pos="5760"/>
+        </w:tabs>
+        <w:ind w:left="5760" w:hanging="360"/>
+      </w:pPr>
+    </w:lvl>
+    <w:lvl w:ilvl="8" w:tentative="1">
+      <w:start w:val="1"/>
+      <w:numFmt w:val="decimal"/>
+      <w:lvlText w:val="%9."/>
+      <w:lvlJc w:val="left"/>
+      <w:pPr>
+        <w:tabs>
+          <w:tab w:val="num" w:pos="6480"/>
+        </w:tabs>
+        <w:ind w:left="6480" w:hanging="360"/>
+      </w:pPr>
+    </w:lvl>
+  </w:abstractNum>
+  <w:abstractNum w:abstractNumId="10" w15:restartNumberingAfterBreak="0">
+    <w:nsid w:val="35203867"/>
+    <w:multiLevelType w:val="multilevel"/>
+    <w:tmpl w:val="08981F28"/>
+    <w:lvl w:ilvl="0">
+      <w:start w:val="1"/>
+      <w:numFmt w:val="bullet"/>
+      <w:lvlText w:val=""/>
+      <w:lvlJc w:val="left"/>
+      <w:pPr>
+        <w:tabs>
+          <w:tab w:val="num" w:pos="720"/>
+        </w:tabs>
+        <w:ind w:left="720" w:hanging="360"/>
+      </w:pPr>
+      <w:rPr>
+        <w:rFonts w:ascii="Symbol" w:hAnsi="Symbol" w:hint="default"/>
+        <w:sz w:val="20"/>
+      </w:rPr>
+    </w:lvl>
+    <w:lvl w:ilvl="1" w:tentative="1">
+      <w:start w:val="1"/>
+      <w:numFmt w:val="bullet"/>
+      <w:lvlText w:val="o"/>
+      <w:lvlJc w:val="left"/>
+      <w:pPr>
+        <w:tabs>
+          <w:tab w:val="num" w:pos="1440"/>
+        </w:tabs>
+        <w:ind w:left="1440" w:hanging="360"/>
+      </w:pPr>
+      <w:rPr>
+        <w:rFonts w:ascii="Courier New" w:hAnsi="Courier New" w:hint="default"/>
+        <w:sz w:val="20"/>
+      </w:rPr>
+    </w:lvl>
+    <w:lvl w:ilvl="2" w:tentative="1">
+      <w:start w:val="1"/>
+      <w:numFmt w:val="bullet"/>
+      <w:lvlText w:val=""/>
+      <w:lvlJc w:val="left"/>
+      <w:pPr>
+        <w:tabs>
+          <w:tab w:val="num" w:pos="2160"/>
+        </w:tabs>
+        <w:ind w:left="2160" w:hanging="360"/>
+      </w:pPr>
+      <w:rPr>
+        <w:rFonts w:ascii="Wingdings" w:hAnsi="Wingdings" w:hint="default"/>
+        <w:sz w:val="20"/>
+      </w:rPr>
+    </w:lvl>
+    <w:lvl w:ilvl="3" w:tentative="1">
+      <w:start w:val="1"/>
+      <w:numFmt w:val="bullet"/>
+      <w:lvlText w:val=""/>
+      <w:lvlJc w:val="left"/>
+      <w:pPr>
+        <w:tabs>
+          <w:tab w:val="num" w:pos="2880"/>
+        </w:tabs>
+        <w:ind w:left="2880" w:hanging="360"/>
+      </w:pPr>
+      <w:rPr>
+        <w:rFonts w:ascii="Wingdings" w:hAnsi="Wingdings" w:hint="default"/>
+        <w:sz w:val="20"/>
+      </w:rPr>
+    </w:lvl>
+    <w:lvl w:ilvl="4" w:tentative="1">
+      <w:start w:val="1"/>
+      <w:numFmt w:val="bullet"/>
+      <w:lvlText w:val=""/>
+      <w:lvlJc w:val="left"/>
+      <w:pPr>
+        <w:tabs>
+          <w:tab w:val="num" w:pos="3600"/>
+        </w:tabs>
+        <w:ind w:left="3600" w:hanging="360"/>
+      </w:pPr>
+      <w:rPr>
+        <w:rFonts w:ascii="Wingdings" w:hAnsi="Wingdings" w:hint="default"/>
+        <w:sz w:val="20"/>
+      </w:rPr>
+    </w:lvl>
+    <w:lvl w:ilvl="5" w:tentative="1">
+      <w:start w:val="1"/>
+      <w:numFmt w:val="bullet"/>
+      <w:lvlText w:val=""/>
+      <w:lvlJc w:val="left"/>
+      <w:pPr>
+        <w:tabs>
+          <w:tab w:val="num" w:pos="4320"/>
+        </w:tabs>
+        <w:ind w:left="4320" w:hanging="360"/>
+      </w:pPr>
+      <w:rPr>
+        <w:rFonts w:ascii="Wingdings" w:hAnsi="Wingdings" w:hint="default"/>
+        <w:sz w:val="20"/>
+      </w:rPr>
+    </w:lvl>
+    <w:lvl w:ilvl="6" w:tentative="1">
+      <w:start w:val="1"/>
+      <w:numFmt w:val="bullet"/>
+      <w:lvlText w:val=""/>
+      <w:lvlJc w:val="left"/>
+      <w:pPr>
+        <w:tabs>
+          <w:tab w:val="num" w:pos="5040"/>
+        </w:tabs>
+        <w:ind w:left="5040" w:hanging="360"/>
+      </w:pPr>
+      <w:rPr>
+        <w:rFonts w:ascii="Wingdings" w:hAnsi="Wingdings" w:hint="default"/>
+        <w:sz w:val="20"/>
+      </w:rPr>
+    </w:lvl>
+    <w:lvl w:ilvl="7" w:tentative="1">
+      <w:start w:val="1"/>
+      <w:numFmt w:val="bullet"/>
+      <w:lvlText w:val=""/>
+      <w:lvlJc w:val="left"/>
+      <w:pPr>
+        <w:tabs>
+          <w:tab w:val="num" w:pos="5760"/>
+        </w:tabs>
+        <w:ind w:left="5760" w:hanging="360"/>
+      </w:pPr>
+      <w:rPr>
+        <w:rFonts w:ascii="Wingdings" w:hAnsi="Wingdings" w:hint="default"/>
+        <w:sz w:val="20"/>
+      </w:rPr>
+    </w:lvl>
+    <w:lvl w:ilvl="8" w:tentative="1">
+      <w:start w:val="1"/>
+      <w:numFmt w:val="bullet"/>
+      <w:lvlText w:val=""/>
+      <w:lvlJc w:val="left"/>
+      <w:pPr>
+        <w:tabs>
+          <w:tab w:val="num" w:pos="6480"/>
+        </w:tabs>
+        <w:ind w:left="6480" w:hanging="360"/>
+      </w:pPr>
+      <w:rPr>
+        <w:rFonts w:ascii="Wingdings" w:hAnsi="Wingdings" w:hint="default"/>
+        <w:sz w:val="20"/>
+      </w:rPr>
+    </w:lvl>
+  </w:abstractNum>
+  <w:abstractNum w:abstractNumId="11" w15:restartNumberingAfterBreak="0">
+    <w:nsid w:val="3746265C"/>
+    <w:multiLevelType w:val="multilevel"/>
+    <w:tmpl w:val="94B08E16"/>
+    <w:lvl w:ilvl="0">
+      <w:start w:val="1"/>
+      <w:numFmt w:val="bullet"/>
+      <w:lvlText w:val=""/>
+      <w:lvlJc w:val="left"/>
+      <w:pPr>
+        <w:tabs>
+          <w:tab w:val="num" w:pos="720"/>
+        </w:tabs>
+        <w:ind w:left="720" w:hanging="360"/>
+      </w:pPr>
+      <w:rPr>
+        <w:rFonts w:ascii="Symbol" w:hAnsi="Symbol" w:hint="default"/>
+        <w:sz w:val="20"/>
+      </w:rPr>
+    </w:lvl>
+    <w:lvl w:ilvl="1" w:tentative="1">
+      <w:start w:val="1"/>
+      <w:numFmt w:val="bullet"/>
+      <w:lvlText w:val="o"/>
+      <w:lvlJc w:val="left"/>
+      <w:pPr>
+        <w:tabs>
+          <w:tab w:val="num" w:pos="1440"/>
+        </w:tabs>
+        <w:ind w:left="1440" w:hanging="360"/>
+      </w:pPr>
+      <w:rPr>
+        <w:rFonts w:ascii="Courier New" w:hAnsi="Courier New" w:hint="default"/>
+        <w:sz w:val="20"/>
+      </w:rPr>
+    </w:lvl>
+    <w:lvl w:ilvl="2" w:tentative="1">
+      <w:start w:val="1"/>
+      <w:numFmt w:val="bullet"/>
+      <w:lvlText w:val=""/>
+      <w:lvlJc w:val="left"/>
+      <w:pPr>
+        <w:tabs>
+          <w:tab w:val="num" w:pos="2160"/>
+        </w:tabs>
+        <w:ind w:left="2160" w:hanging="360"/>
+      </w:pPr>
+      <w:rPr>
+        <w:rFonts w:ascii="Wingdings" w:hAnsi="Wingdings" w:hint="default"/>
+        <w:sz w:val="20"/>
+      </w:rPr>
+    </w:lvl>
+    <w:lvl w:ilvl="3" w:tentative="1">
+      <w:start w:val="1"/>
+      <w:numFmt w:val="bullet"/>
+      <w:lvlText w:val=""/>
+      <w:lvlJc w:val="left"/>
+      <w:pPr>
+        <w:tabs>
+          <w:tab w:val="num" w:pos="2880"/>
+        </w:tabs>
+        <w:ind w:left="2880" w:hanging="360"/>
+      </w:pPr>
+      <w:rPr>
+        <w:rFonts w:ascii="Wingdings" w:hAnsi="Wingdings" w:hint="default"/>
+        <w:sz w:val="20"/>
+      </w:rPr>
+    </w:lvl>
+    <w:lvl w:ilvl="4" w:tentative="1">
+      <w:start w:val="1"/>
+      <w:numFmt w:val="bullet"/>
+      <w:lvlText w:val=""/>
+      <w:lvlJc w:val="left"/>
+      <w:pPr>
+        <w:tabs>
+          <w:tab w:val="num" w:pos="3600"/>
+        </w:tabs>
+        <w:ind w:left="3600" w:hanging="360"/>
+      </w:pPr>
+      <w:rPr>
+        <w:rFonts w:ascii="Wingdings" w:hAnsi="Wingdings" w:hint="default"/>
+        <w:sz w:val="20"/>
+      </w:rPr>
+    </w:lvl>
+    <w:lvl w:ilvl="5" w:tentative="1">
+      <w:start w:val="1"/>
+      <w:numFmt w:val="bullet"/>
+      <w:lvlText w:val=""/>
+      <w:lvlJc w:val="left"/>
+      <w:pPr>
+        <w:tabs>
+          <w:tab w:val="num" w:pos="4320"/>
+        </w:tabs>
+        <w:ind w:left="4320" w:hanging="360"/>
+      </w:pPr>
+      <w:rPr>
+        <w:rFonts w:ascii="Wingdings" w:hAnsi="Wingdings" w:hint="default"/>
+        <w:sz w:val="20"/>
+      </w:rPr>
+    </w:lvl>
+    <w:lvl w:ilvl="6" w:tentative="1">
+      <w:start w:val="1"/>
+      <w:numFmt w:val="bullet"/>
+      <w:lvlText w:val=""/>
+      <w:lvlJc w:val="left"/>
+      <w:pPr>
+        <w:tabs>
+          <w:tab w:val="num" w:pos="5040"/>
+        </w:tabs>
+        <w:ind w:left="5040" w:hanging="360"/>
+      </w:pPr>
+      <w:rPr>
+        <w:rFonts w:ascii="Wingdings" w:hAnsi="Wingdings" w:hint="default"/>
+        <w:sz w:val="20"/>
+      </w:rPr>
+    </w:lvl>
+    <w:lvl w:ilvl="7" w:tentative="1">
+      <w:start w:val="1"/>
+      <w:numFmt w:val="bullet"/>
+      <w:lvlText w:val=""/>
+      <w:lvlJc w:val="left"/>
+      <w:pPr>
+        <w:tabs>
+          <w:tab w:val="num" w:pos="5760"/>
+        </w:tabs>
+        <w:ind w:left="5760" w:hanging="360"/>
+      </w:pPr>
+      <w:rPr>
+        <w:rFonts w:ascii="Wingdings" w:hAnsi="Wingdings" w:hint="default"/>
+        <w:sz w:val="20"/>
+      </w:rPr>
+    </w:lvl>
+    <w:lvl w:ilvl="8" w:tentative="1">
+      <w:start w:val="1"/>
+      <w:numFmt w:val="bullet"/>
+      <w:lvlText w:val=""/>
+      <w:lvlJc w:val="left"/>
+      <w:pPr>
+        <w:tabs>
+          <w:tab w:val="num" w:pos="6480"/>
+        </w:tabs>
+        <w:ind w:left="6480" w:hanging="360"/>
+      </w:pPr>
+      <w:rPr>
+        <w:rFonts w:ascii="Wingdings" w:hAnsi="Wingdings" w:hint="default"/>
+        <w:sz w:val="20"/>
+      </w:rPr>
+    </w:lvl>
+  </w:abstractNum>
+  <w:abstractNum w:abstractNumId="12" w15:restartNumberingAfterBreak="0">
+    <w:nsid w:val="3B2B2E19"/>
+    <w:multiLevelType w:val="multilevel"/>
+    <w:tmpl w:val="484035C6"/>
+    <w:lvl w:ilvl="0">
+      <w:start w:val="1"/>
+      <w:numFmt w:val="bullet"/>
+      <w:lvlText w:val=""/>
+      <w:lvlJc w:val="left"/>
+      <w:pPr>
+        <w:tabs>
+          <w:tab w:val="num" w:pos="720"/>
+        </w:tabs>
+        <w:ind w:left="720" w:hanging="360"/>
+      </w:pPr>
+      <w:rPr>
+        <w:rFonts w:ascii="Symbol" w:hAnsi="Symbol" w:hint="default"/>
+        <w:sz w:val="20"/>
+      </w:rPr>
+    </w:lvl>
+    <w:lvl w:ilvl="1">
+      <w:start w:val="1"/>
+      <w:numFmt w:val="decimal"/>
+      <w:lvlText w:val="%2."/>
+      <w:lvlJc w:val="left"/>
+      <w:pPr>
+        <w:tabs>
+          <w:tab w:val="num" w:pos="1440"/>
+        </w:tabs>
+        <w:ind w:left="1440" w:hanging="360"/>
+      </w:pPr>
+    </w:lvl>
+    <w:lvl w:ilvl="2" w:tentative="1">
+      <w:start w:val="1"/>
+      <w:numFmt w:val="bullet"/>
+      <w:lvlText w:val=""/>
+      <w:lvlJc w:val="left"/>
+      <w:pPr>
+        <w:tabs>
+          <w:tab w:val="num" w:pos="2160"/>
+        </w:tabs>
+        <w:ind w:left="2160" w:hanging="360"/>
+      </w:pPr>
+      <w:rPr>
+        <w:rFonts w:ascii="Wingdings" w:hAnsi="Wingdings" w:hint="default"/>
+        <w:sz w:val="20"/>
+      </w:rPr>
+    </w:lvl>
+    <w:lvl w:ilvl="3" w:tentative="1">
+      <w:start w:val="1"/>
+      <w:numFmt w:val="bullet"/>
+      <w:lvlText w:val=""/>
+      <w:lvlJc w:val="left"/>
+      <w:pPr>
+        <w:tabs>
+          <w:tab w:val="num" w:pos="2880"/>
+        </w:tabs>
+        <w:ind w:left="2880" w:hanging="360"/>
+      </w:pPr>
+      <w:rPr>
+        <w:rFonts w:ascii="Wingdings" w:hAnsi="Wingdings" w:hint="default"/>
+        <w:sz w:val="20"/>
+      </w:rPr>
+    </w:lvl>
+    <w:lvl w:ilvl="4" w:tentative="1">
+      <w:start w:val="1"/>
+      <w:numFmt w:val="bullet"/>
+      <w:lvlText w:val=""/>
+      <w:lvlJc w:val="left"/>
+      <w:pPr>
+        <w:tabs>
+          <w:tab w:val="num" w:pos="3600"/>
+        </w:tabs>
+        <w:ind w:left="3600" w:hanging="360"/>
+      </w:pPr>
+      <w:rPr>
+        <w:rFonts w:ascii="Wingdings" w:hAnsi="Wingdings" w:hint="default"/>
+        <w:sz w:val="20"/>
+      </w:rPr>
+    </w:lvl>
+    <w:lvl w:ilvl="5" w:tentative="1">
+      <w:start w:val="1"/>
+      <w:numFmt w:val="bullet"/>
+      <w:lvlText w:val=""/>
+      <w:lvlJc w:val="left"/>
+      <w:pPr>
+        <w:tabs>
+          <w:tab w:val="num" w:pos="4320"/>
+        </w:tabs>
+        <w:ind w:left="4320" w:hanging="360"/>
+      </w:pPr>
+      <w:rPr>
+        <w:rFonts w:ascii="Wingdings" w:hAnsi="Wingdings" w:hint="default"/>
+        <w:sz w:val="20"/>
+      </w:rPr>
+    </w:lvl>
+    <w:lvl w:ilvl="6" w:tentative="1">
+      <w:start w:val="1"/>
+      <w:numFmt w:val="bullet"/>
+      <w:lvlText w:val=""/>
+      <w:lvlJc w:val="left"/>
+      <w:pPr>
+        <w:tabs>
+          <w:tab w:val="num" w:pos="5040"/>
+        </w:tabs>
+        <w:ind w:left="5040" w:hanging="360"/>
+      </w:pPr>
+      <w:rPr>
+        <w:rFonts w:ascii="Wingdings" w:hAnsi="Wingdings" w:hint="default"/>
+        <w:sz w:val="20"/>
+      </w:rPr>
+    </w:lvl>
+    <w:lvl w:ilvl="7" w:tentative="1">
+      <w:start w:val="1"/>
+      <w:numFmt w:val="bullet"/>
+      <w:lvlText w:val=""/>
+      <w:lvlJc w:val="left"/>
+      <w:pPr>
+        <w:tabs>
+          <w:tab w:val="num" w:pos="5760"/>
+        </w:tabs>
+        <w:ind w:left="5760" w:hanging="360"/>
+      </w:pPr>
+      <w:rPr>
+        <w:rFonts w:ascii="Wingdings" w:hAnsi="Wingdings" w:hint="default"/>
+        <w:sz w:val="20"/>
+      </w:rPr>
+    </w:lvl>
+    <w:lvl w:ilvl="8" w:tentative="1">
+      <w:start w:val="1"/>
+      <w:numFmt w:val="bullet"/>
+      <w:lvlText w:val=""/>
+      <w:lvlJc w:val="left"/>
+      <w:pPr>
+        <w:tabs>
+          <w:tab w:val="num" w:pos="6480"/>
+        </w:tabs>
+        <w:ind w:left="6480" w:hanging="360"/>
+      </w:pPr>
+      <w:rPr>
+        <w:rFonts w:ascii="Wingdings" w:hAnsi="Wingdings" w:hint="default"/>
+        <w:sz w:val="20"/>
+      </w:rPr>
+    </w:lvl>
+  </w:abstractNum>
+  <w:abstractNum w:abstractNumId="13" w15:restartNumberingAfterBreak="0">
+    <w:nsid w:val="3D193B7A"/>
+    <w:multiLevelType w:val="multilevel"/>
+    <w:tmpl w:val="010A582C"/>
+    <w:lvl w:ilvl="0">
+      <w:start w:val="1"/>
+      <w:numFmt w:val="bullet"/>
+      <w:lvlText w:val=""/>
+      <w:lvlJc w:val="left"/>
+      <w:pPr>
+        <w:tabs>
+          <w:tab w:val="num" w:pos="720"/>
+        </w:tabs>
+        <w:ind w:left="720" w:hanging="360"/>
+      </w:pPr>
+      <w:rPr>
+        <w:rFonts w:ascii="Symbol" w:hAnsi="Symbol" w:hint="default"/>
+        <w:sz w:val="20"/>
+      </w:rPr>
+    </w:lvl>
+    <w:lvl w:ilvl="1">
+      <w:start w:val="1"/>
+      <w:numFmt w:val="bullet"/>
+      <w:lvlText w:val="o"/>
+      <w:lvlJc w:val="left"/>
+      <w:pPr>
+        <w:tabs>
+          <w:tab w:val="num" w:pos="1440"/>
+        </w:tabs>
+        <w:ind w:left="1440" w:hanging="360"/>
+      </w:pPr>
+      <w:rPr>
+        <w:rFonts w:ascii="Courier New" w:hAnsi="Courier New" w:hint="default"/>
+        <w:sz w:val="20"/>
+      </w:rPr>
+    </w:lvl>
+    <w:lvl w:ilvl="2" w:tentative="1">
+      <w:start w:val="1"/>
+      <w:numFmt w:val="bullet"/>
+      <w:lvlText w:val=""/>
+      <w:lvlJc w:val="left"/>
+      <w:pPr>
+        <w:tabs>
+          <w:tab w:val="num" w:pos="2160"/>
+        </w:tabs>
+        <w:ind w:left="2160" w:hanging="360"/>
+      </w:pPr>
+      <w:rPr>
+        <w:rFonts w:ascii="Wingdings" w:hAnsi="Wingdings" w:hint="default"/>
+        <w:sz w:val="20"/>
+      </w:rPr>
+    </w:lvl>
+    <w:lvl w:ilvl="3" w:tentative="1">
+      <w:start w:val="1"/>
+      <w:numFmt w:val="bullet"/>
+      <w:lvlText w:val=""/>
+      <w:lvlJc w:val="left"/>
+      <w:pPr>
+        <w:tabs>
+          <w:tab w:val="num" w:pos="2880"/>
+        </w:tabs>
+        <w:ind w:left="2880" w:hanging="360"/>
+      </w:pPr>
+      <w:rPr>
+        <w:rFonts w:ascii="Wingdings" w:hAnsi="Wingdings" w:hint="default"/>
+        <w:sz w:val="20"/>
+      </w:rPr>
+    </w:lvl>
+    <w:lvl w:ilvl="4" w:tentative="1">
+      <w:start w:val="1"/>
+      <w:numFmt w:val="bullet"/>
+      <w:lvlText w:val=""/>
+      <w:lvlJc w:val="left"/>
+      <w:pPr>
+        <w:tabs>
+          <w:tab w:val="num" w:pos="3600"/>
+        </w:tabs>
+        <w:ind w:left="3600" w:hanging="360"/>
+      </w:pPr>
+      <w:rPr>
+        <w:rFonts w:ascii="Wingdings" w:hAnsi="Wingdings" w:hint="default"/>
+        <w:sz w:val="20"/>
+      </w:rPr>
+    </w:lvl>
+    <w:lvl w:ilvl="5" w:tentative="1">
+      <w:start w:val="1"/>
+      <w:numFmt w:val="bullet"/>
+      <w:lvlText w:val=""/>
+      <w:lvlJc w:val="left"/>
+      <w:pPr>
+        <w:tabs>
+          <w:tab w:val="num" w:pos="4320"/>
+        </w:tabs>
+        <w:ind w:left="4320" w:hanging="360"/>
+      </w:pPr>
+      <w:rPr>
+        <w:rFonts w:ascii="Wingdings" w:hAnsi="Wingdings" w:hint="default"/>
+        <w:sz w:val="20"/>
+      </w:rPr>
+    </w:lvl>
+    <w:lvl w:ilvl="6" w:tentative="1">
+      <w:start w:val="1"/>
+      <w:numFmt w:val="bullet"/>
+      <w:lvlText w:val=""/>
+      <w:lvlJc w:val="left"/>
+      <w:pPr>
+        <w:tabs>
+          <w:tab w:val="num" w:pos="5040"/>
+        </w:tabs>
+        <w:ind w:left="5040" w:hanging="360"/>
+      </w:pPr>
+      <w:rPr>
+        <w:rFonts w:ascii="Wingdings" w:hAnsi="Wingdings" w:hint="default"/>
+        <w:sz w:val="20"/>
+      </w:rPr>
+    </w:lvl>
+    <w:lvl w:ilvl="7" w:tentative="1">
+      <w:start w:val="1"/>
+      <w:numFmt w:val="bullet"/>
+      <w:lvlText w:val=""/>
+      <w:lvlJc w:val="left"/>
+      <w:pPr>
+        <w:tabs>
+          <w:tab w:val="num" w:pos="5760"/>
+        </w:tabs>
+        <w:ind w:left="5760" w:hanging="360"/>
+      </w:pPr>
+      <w:rPr>
+        <w:rFonts w:ascii="Wingdings" w:hAnsi="Wingdings" w:hint="default"/>
+        <w:sz w:val="20"/>
+      </w:rPr>
+    </w:lvl>
+    <w:lvl w:ilvl="8" w:tentative="1">
+      <w:start w:val="1"/>
+      <w:numFmt w:val="bullet"/>
+      <w:lvlText w:val=""/>
+      <w:lvlJc w:val="left"/>
+      <w:pPr>
+        <w:tabs>
+          <w:tab w:val="num" w:pos="6480"/>
+        </w:tabs>
+        <w:ind w:left="6480" w:hanging="360"/>
+      </w:pPr>
+      <w:rPr>
+        <w:rFonts w:ascii="Wingdings" w:hAnsi="Wingdings" w:hint="default"/>
+        <w:sz w:val="20"/>
+      </w:rPr>
+    </w:lvl>
+  </w:abstractNum>
+  <w:abstractNum w:abstractNumId="14" w15:restartNumberingAfterBreak="0">
+    <w:nsid w:val="3EF2104E"/>
+    <w:multiLevelType w:val="multilevel"/>
+    <w:tmpl w:val="898AE920"/>
+    <w:lvl w:ilvl="0">
+      <w:start w:val="1"/>
+      <w:numFmt w:val="bullet"/>
+      <w:lvlText w:val=""/>
+      <w:lvlJc w:val="left"/>
+      <w:pPr>
+        <w:tabs>
+          <w:tab w:val="num" w:pos="720"/>
+        </w:tabs>
+        <w:ind w:left="720" w:hanging="360"/>
+      </w:pPr>
+      <w:rPr>
+        <w:rFonts w:ascii="Symbol" w:hAnsi="Symbol" w:hint="default"/>
+        <w:sz w:val="20"/>
+      </w:rPr>
+    </w:lvl>
+    <w:lvl w:ilvl="1" w:tentative="1">
+      <w:start w:val="1"/>
+      <w:numFmt w:val="bullet"/>
+      <w:lvlText w:val="o"/>
+      <w:lvlJc w:val="left"/>
+      <w:pPr>
+        <w:tabs>
+          <w:tab w:val="num" w:pos="1440"/>
+        </w:tabs>
+        <w:ind w:left="1440" w:hanging="360"/>
+      </w:pPr>
+      <w:rPr>
+        <w:rFonts w:ascii="Courier New" w:hAnsi="Courier New" w:hint="default"/>
+        <w:sz w:val="20"/>
+      </w:rPr>
+    </w:lvl>
+    <w:lvl w:ilvl="2" w:tentative="1">
+      <w:start w:val="1"/>
+      <w:numFmt w:val="bullet"/>
+      <w:lvlText w:val=""/>
+      <w:lvlJc w:val="left"/>
+      <w:pPr>
+        <w:tabs>
+          <w:tab w:val="num" w:pos="2160"/>
+        </w:tabs>
+        <w:ind w:left="2160" w:hanging="360"/>
+      </w:pPr>
+      <w:rPr>
+        <w:rFonts w:ascii="Wingdings" w:hAnsi="Wingdings" w:hint="default"/>
+        <w:sz w:val="20"/>
+      </w:rPr>
+    </w:lvl>
+    <w:lvl w:ilvl="3" w:tentative="1">
+      <w:start w:val="1"/>
+      <w:numFmt w:val="bullet"/>
+      <w:lvlText w:val=""/>
+      <w:lvlJc w:val="left"/>
+      <w:pPr>
+        <w:tabs>
+          <w:tab w:val="num" w:pos="2880"/>
+        </w:tabs>
+        <w:ind w:left="2880" w:hanging="360"/>
+      </w:pPr>
+      <w:rPr>
+        <w:rFonts w:ascii="Wingdings" w:hAnsi="Wingdings" w:hint="default"/>
+        <w:sz w:val="20"/>
+      </w:rPr>
+    </w:lvl>
+    <w:lvl w:ilvl="4" w:tentative="1">
+      <w:start w:val="1"/>
+      <w:numFmt w:val="bullet"/>
+      <w:lvlText w:val=""/>
+      <w:lvlJc w:val="left"/>
+      <w:pPr>
+        <w:tabs>
+          <w:tab w:val="num" w:pos="3600"/>
+        </w:tabs>
+        <w:ind w:left="3600" w:hanging="360"/>
+      </w:pPr>
+      <w:rPr>
+        <w:rFonts w:ascii="Wingdings" w:hAnsi="Wingdings" w:hint="default"/>
+        <w:sz w:val="20"/>
+      </w:rPr>
+    </w:lvl>
+    <w:lvl w:ilvl="5" w:tentative="1">
+      <w:start w:val="1"/>
+      <w:numFmt w:val="bullet"/>
+      <w:lvlText w:val=""/>
+      <w:lvlJc w:val="left"/>
+      <w:pPr>
+        <w:tabs>
+          <w:tab w:val="num" w:pos="4320"/>
+        </w:tabs>
+        <w:ind w:left="4320" w:hanging="360"/>
+      </w:pPr>
+      <w:rPr>
+        <w:rFonts w:ascii="Wingdings" w:hAnsi="Wingdings" w:hint="default"/>
+        <w:sz w:val="20"/>
+      </w:rPr>
+    </w:lvl>
+    <w:lvl w:ilvl="6" w:tentative="1">
+      <w:start w:val="1"/>
+      <w:numFmt w:val="bullet"/>
+      <w:lvlText w:val=""/>
+      <w:lvlJc w:val="left"/>
+      <w:pPr>
+        <w:tabs>
+          <w:tab w:val="num" w:pos="5040"/>
+        </w:tabs>
+        <w:ind w:left="5040" w:hanging="360"/>
+      </w:pPr>
+      <w:rPr>
+        <w:rFonts w:ascii="Wingdings" w:hAnsi="Wingdings" w:hint="default"/>
+        <w:sz w:val="20"/>
+      </w:rPr>
+    </w:lvl>
+    <w:lvl w:ilvl="7" w:tentative="1">
+      <w:start w:val="1"/>
+      <w:numFmt w:val="bullet"/>
+      <w:lvlText w:val=""/>
+      <w:lvlJc w:val="left"/>
+      <w:pPr>
+        <w:tabs>
+          <w:tab w:val="num" w:pos="5760"/>
+        </w:tabs>
+        <w:ind w:left="5760" w:hanging="360"/>
+      </w:pPr>
+      <w:rPr>
+        <w:rFonts w:ascii="Wingdings" w:hAnsi="Wingdings" w:hint="default"/>
+        <w:sz w:val="20"/>
+      </w:rPr>
+    </w:lvl>
+    <w:lvl w:ilvl="8" w:tentative="1">
+      <w:start w:val="1"/>
+      <w:numFmt w:val="bullet"/>
+      <w:lvlText w:val=""/>
+      <w:lvlJc w:val="left"/>
+      <w:pPr>
+        <w:tabs>
+          <w:tab w:val="num" w:pos="6480"/>
+        </w:tabs>
+        <w:ind w:left="6480" w:hanging="360"/>
+      </w:pPr>
+      <w:rPr>
+        <w:rFonts w:ascii="Wingdings" w:hAnsi="Wingdings" w:hint="default"/>
+        <w:sz w:val="20"/>
+      </w:rPr>
+    </w:lvl>
+  </w:abstractNum>
+  <w:abstractNum w:abstractNumId="15" w15:restartNumberingAfterBreak="0">
+    <w:nsid w:val="47D8795D"/>
+    <w:multiLevelType w:val="multilevel"/>
+    <w:tmpl w:val="8C507D34"/>
+    <w:lvl w:ilvl="0">
+      <w:start w:val="1"/>
+      <w:numFmt w:val="bullet"/>
+      <w:lvlText w:val=""/>
+      <w:lvlJc w:val="left"/>
+      <w:pPr>
+        <w:tabs>
+          <w:tab w:val="num" w:pos="720"/>
+        </w:tabs>
+        <w:ind w:left="720" w:hanging="360"/>
+      </w:pPr>
+      <w:rPr>
+        <w:rFonts w:ascii="Symbol" w:hAnsi="Symbol" w:hint="default"/>
+        <w:sz w:val="20"/>
+      </w:rPr>
+    </w:lvl>
+    <w:lvl w:ilvl="1" w:tentative="1">
+      <w:start w:val="1"/>
+      <w:numFmt w:val="bullet"/>
+      <w:lvlText w:val="o"/>
+      <w:lvlJc w:val="left"/>
+      <w:pPr>
+        <w:tabs>
+          <w:tab w:val="num" w:pos="1440"/>
+        </w:tabs>
+        <w:ind w:left="1440" w:hanging="360"/>
+      </w:pPr>
+      <w:rPr>
+        <w:rFonts w:ascii="Courier New" w:hAnsi="Courier New" w:hint="default"/>
+        <w:sz w:val="20"/>
+      </w:rPr>
+    </w:lvl>
+    <w:lvl w:ilvl="2" w:tentative="1">
+      <w:start w:val="1"/>
+      <w:numFmt w:val="bullet"/>
+      <w:lvlText w:val=""/>
+      <w:lvlJc w:val="left"/>
+      <w:pPr>
+        <w:tabs>
+          <w:tab w:val="num" w:pos="2160"/>
+        </w:tabs>
+        <w:ind w:left="2160" w:hanging="360"/>
+      </w:pPr>
+      <w:rPr>
+        <w:rFonts w:ascii="Wingdings" w:hAnsi="Wingdings" w:hint="default"/>
+        <w:sz w:val="20"/>
+      </w:rPr>
+    </w:lvl>
+    <w:lvl w:ilvl="3" w:tentative="1">
+      <w:start w:val="1"/>
+      <w:numFmt w:val="bullet"/>
+      <w:lvlText w:val=""/>
+      <w:lvlJc w:val="left"/>
+      <w:pPr>
+        <w:tabs>
+          <w:tab w:val="num" w:pos="2880"/>
+        </w:tabs>
+        <w:ind w:left="2880" w:hanging="360"/>
+      </w:pPr>
+      <w:rPr>
+        <w:rFonts w:ascii="Wingdings" w:hAnsi="Wingdings" w:hint="default"/>
+        <w:sz w:val="20"/>
+      </w:rPr>
+    </w:lvl>
+    <w:lvl w:ilvl="4" w:tentative="1">
+      <w:start w:val="1"/>
+      <w:numFmt w:val="bullet"/>
+      <w:lvlText w:val=""/>
+      <w:lvlJc w:val="left"/>
+      <w:pPr>
+        <w:tabs>
+          <w:tab w:val="num" w:pos="3600"/>
+        </w:tabs>
+        <w:ind w:left="3600" w:hanging="360"/>
+      </w:pPr>
+      <w:rPr>
+        <w:rFonts w:ascii="Wingdings" w:hAnsi="Wingdings" w:hint="default"/>
+        <w:sz w:val="20"/>
+      </w:rPr>
+    </w:lvl>
+    <w:lvl w:ilvl="5" w:tentative="1">
+      <w:start w:val="1"/>
+      <w:numFmt w:val="bullet"/>
+      <w:lvlText w:val=""/>
+      <w:lvlJc w:val="left"/>
+      <w:pPr>
+        <w:tabs>
+          <w:tab w:val="num" w:pos="4320"/>
+        </w:tabs>
+        <w:ind w:left="4320" w:hanging="360"/>
+      </w:pPr>
+      <w:rPr>
+        <w:rFonts w:ascii="Wingdings" w:hAnsi="Wingdings" w:hint="default"/>
+        <w:sz w:val="20"/>
+      </w:rPr>
+    </w:lvl>
+    <w:lvl w:ilvl="6" w:tentative="1">
+      <w:start w:val="1"/>
+      <w:numFmt w:val="bullet"/>
+      <w:lvlText w:val=""/>
+      <w:lvlJc w:val="left"/>
+      <w:pPr>
+        <w:tabs>
+          <w:tab w:val="num" w:pos="5040"/>
+        </w:tabs>
+        <w:ind w:left="5040" w:hanging="360"/>
+      </w:pPr>
+      <w:rPr>
+        <w:rFonts w:ascii="Wingdings" w:hAnsi="Wingdings" w:hint="default"/>
+        <w:sz w:val="20"/>
+      </w:rPr>
+    </w:lvl>
+    <w:lvl w:ilvl="7" w:tentative="1">
+      <w:start w:val="1"/>
+      <w:numFmt w:val="bullet"/>
+      <w:lvlText w:val=""/>
+      <w:lvlJc w:val="left"/>
+      <w:pPr>
+        <w:tabs>
+          <w:tab w:val="num" w:pos="5760"/>
+        </w:tabs>
+        <w:ind w:left="5760" w:hanging="360"/>
+      </w:pPr>
+      <w:rPr>
+        <w:rFonts w:ascii="Wingdings" w:hAnsi="Wingdings" w:hint="default"/>
+        <w:sz w:val="20"/>
+      </w:rPr>
+    </w:lvl>
+    <w:lvl w:ilvl="8" w:tentative="1">
+      <w:start w:val="1"/>
+      <w:numFmt w:val="bullet"/>
+      <w:lvlText w:val=""/>
+      <w:lvlJc w:val="left"/>
+      <w:pPr>
+        <w:tabs>
+          <w:tab w:val="num" w:pos="6480"/>
+        </w:tabs>
+        <w:ind w:left="6480" w:hanging="360"/>
+      </w:pPr>
+      <w:rPr>
+        <w:rFonts w:ascii="Wingdings" w:hAnsi="Wingdings" w:hint="default"/>
+        <w:sz w:val="20"/>
+      </w:rPr>
+    </w:lvl>
+  </w:abstractNum>
+  <w:abstractNum w:abstractNumId="16" w15:restartNumberingAfterBreak="0">
+    <w:nsid w:val="60350F44"/>
+    <w:multiLevelType w:val="multilevel"/>
+    <w:tmpl w:val="C85C0906"/>
+    <w:lvl w:ilvl="0">
+      <w:start w:val="1"/>
+      <w:numFmt w:val="bullet"/>
+      <w:lvlText w:val=""/>
+      <w:lvlJc w:val="left"/>
+      <w:pPr>
+        <w:tabs>
+          <w:tab w:val="num" w:pos="720"/>
+        </w:tabs>
+        <w:ind w:left="720" w:hanging="360"/>
+      </w:pPr>
+      <w:rPr>
+        <w:rFonts w:ascii="Symbol" w:hAnsi="Symbol" w:hint="default"/>
+        <w:sz w:val="20"/>
+      </w:rPr>
+    </w:lvl>
+    <w:lvl w:ilvl="1" w:tentative="1">
+      <w:start w:val="1"/>
+      <w:numFmt w:val="bullet"/>
+      <w:lvlText w:val="o"/>
+      <w:lvlJc w:val="left"/>
+      <w:pPr>
+        <w:tabs>
+          <w:tab w:val="num" w:pos="1440"/>
+        </w:tabs>
+        <w:ind w:left="1440" w:hanging="360"/>
+      </w:pPr>
+      <w:rPr>
+        <w:rFonts w:ascii="Courier New" w:hAnsi="Courier New" w:hint="default"/>
+        <w:sz w:val="20"/>
+      </w:rPr>
+    </w:lvl>
+    <w:lvl w:ilvl="2" w:tentative="1">
+      <w:start w:val="1"/>
+      <w:numFmt w:val="bullet"/>
+      <w:lvlText w:val=""/>
+      <w:lvlJc w:val="left"/>
+      <w:pPr>
+        <w:tabs>
+          <w:tab w:val="num" w:pos="2160"/>
+        </w:tabs>
+        <w:ind w:left="2160" w:hanging="360"/>
+      </w:pPr>
+      <w:rPr>
+        <w:rFonts w:ascii="Wingdings" w:hAnsi="Wingdings" w:hint="default"/>
+        <w:sz w:val="20"/>
+      </w:rPr>
+    </w:lvl>
+    <w:lvl w:ilvl="3" w:tentative="1">
+      <w:start w:val="1"/>
+      <w:numFmt w:val="bullet"/>
+      <w:lvlText w:val=""/>
+      <w:lvlJc w:val="left"/>
+      <w:pPr>
+        <w:tabs>
+          <w:tab w:val="num" w:pos="2880"/>
+        </w:tabs>
+        <w:ind w:left="2880" w:hanging="360"/>
+      </w:pPr>
+      <w:rPr>
+        <w:rFonts w:ascii="Wingdings" w:hAnsi="Wingdings" w:hint="default"/>
+        <w:sz w:val="20"/>
+      </w:rPr>
+    </w:lvl>
+    <w:lvl w:ilvl="4" w:tentative="1">
+      <w:start w:val="1"/>
+      <w:numFmt w:val="bullet"/>
+      <w:lvlText w:val=""/>
+      <w:lvlJc w:val="left"/>
+      <w:pPr>
+        <w:tabs>
+          <w:tab w:val="num" w:pos="3600"/>
+        </w:tabs>
+        <w:ind w:left="3600" w:hanging="360"/>
+      </w:pPr>
+      <w:rPr>
+        <w:rFonts w:ascii="Wingdings" w:hAnsi="Wingdings" w:hint="default"/>
+        <w:sz w:val="20"/>
+      </w:rPr>
+    </w:lvl>
+    <w:lvl w:ilvl="5" w:tentative="1">
+      <w:start w:val="1"/>
+      <w:numFmt w:val="bullet"/>
+      <w:lvlText w:val=""/>
+      <w:lvlJc w:val="left"/>
+      <w:pPr>
+        <w:tabs>
+          <w:tab w:val="num" w:pos="4320"/>
+        </w:tabs>
+        <w:ind w:left="4320" w:hanging="360"/>
+      </w:pPr>
+      <w:rPr>
+        <w:rFonts w:ascii="Wingdings" w:hAnsi="Wingdings" w:hint="default"/>
+        <w:sz w:val="20"/>
+      </w:rPr>
+    </w:lvl>
+    <w:lvl w:ilvl="6" w:tentative="1">
+      <w:start w:val="1"/>
+      <w:numFmt w:val="bullet"/>
+      <w:lvlText w:val=""/>
+      <w:lvlJc w:val="left"/>
+      <w:pPr>
+        <w:tabs>
+          <w:tab w:val="num" w:pos="5040"/>
+        </w:tabs>
+        <w:ind w:left="5040" w:hanging="360"/>
+      </w:pPr>
+      <w:rPr>
+        <w:rFonts w:ascii="Wingdings" w:hAnsi="Wingdings" w:hint="default"/>
+        <w:sz w:val="20"/>
+      </w:rPr>
+    </w:lvl>
+    <w:lvl w:ilvl="7" w:tentative="1">
+      <w:start w:val="1"/>
+      <w:numFmt w:val="bullet"/>
+      <w:lvlText w:val=""/>
+      <w:lvlJc w:val="left"/>
+      <w:pPr>
+        <w:tabs>
+          <w:tab w:val="num" w:pos="5760"/>
+        </w:tabs>
+        <w:ind w:left="5760" w:hanging="360"/>
+      </w:pPr>
+      <w:rPr>
+        <w:rFonts w:ascii="Wingdings" w:hAnsi="Wingdings" w:hint="default"/>
+        <w:sz w:val="20"/>
+      </w:rPr>
+    </w:lvl>
+    <w:lvl w:ilvl="8" w:tentative="1">
+      <w:start w:val="1"/>
+      <w:numFmt w:val="bullet"/>
+      <w:lvlText w:val=""/>
+      <w:lvlJc w:val="left"/>
+      <w:pPr>
+        <w:tabs>
+          <w:tab w:val="num" w:pos="6480"/>
+        </w:tabs>
+        <w:ind w:left="6480" w:hanging="360"/>
+      </w:pPr>
+      <w:rPr>
+        <w:rFonts w:ascii="Wingdings" w:hAnsi="Wingdings" w:hint="default"/>
+        <w:sz w:val="20"/>
+      </w:rPr>
+    </w:lvl>
+  </w:abstractNum>
+  <w:abstractNum w:abstractNumId="17" w15:restartNumberingAfterBreak="0">
+    <w:nsid w:val="642B1932"/>
+    <w:multiLevelType w:val="multilevel"/>
+    <w:tmpl w:val="8D207382"/>
+    <w:lvl w:ilvl="0">
+      <w:start w:val="1"/>
+      <w:numFmt w:val="bullet"/>
+      <w:lvlText w:val=""/>
+      <w:lvlJc w:val="left"/>
+      <w:pPr>
+        <w:tabs>
+          <w:tab w:val="num" w:pos="720"/>
+        </w:tabs>
+        <w:ind w:left="720" w:hanging="360"/>
+      </w:pPr>
+      <w:rPr>
+        <w:rFonts w:ascii="Symbol" w:hAnsi="Symbol" w:hint="default"/>
+        <w:sz w:val="20"/>
+      </w:rPr>
+    </w:lvl>
+    <w:lvl w:ilvl="1" w:tentative="1">
+      <w:start w:val="1"/>
+      <w:numFmt w:val="bullet"/>
+      <w:lvlText w:val="o"/>
+      <w:lvlJc w:val="left"/>
+      <w:pPr>
+        <w:tabs>
+          <w:tab w:val="num" w:pos="1440"/>
+        </w:tabs>
+        <w:ind w:left="1440" w:hanging="360"/>
+      </w:pPr>
+      <w:rPr>
+        <w:rFonts w:ascii="Courier New" w:hAnsi="Courier New" w:hint="default"/>
+        <w:sz w:val="20"/>
+      </w:rPr>
+    </w:lvl>
+    <w:lvl w:ilvl="2" w:tentative="1">
+      <w:start w:val="1"/>
+      <w:numFmt w:val="bullet"/>
+      <w:lvlText w:val=""/>
+      <w:lvlJc w:val="left"/>
+      <w:pPr>
+        <w:tabs>
+          <w:tab w:val="num" w:pos="2160"/>
+        </w:tabs>
+        <w:ind w:left="2160" w:hanging="360"/>
+      </w:pPr>
+      <w:rPr>
+        <w:rFonts w:ascii="Wingdings" w:hAnsi="Wingdings" w:hint="default"/>
+        <w:sz w:val="20"/>
+      </w:rPr>
+    </w:lvl>
+    <w:lvl w:ilvl="3" w:tentative="1">
+      <w:start w:val="1"/>
+      <w:numFmt w:val="bullet"/>
+      <w:lvlText w:val=""/>
+      <w:lvlJc w:val="left"/>
+      <w:pPr>
+        <w:tabs>
+          <w:tab w:val="num" w:pos="2880"/>
+        </w:tabs>
+        <w:ind w:left="2880" w:hanging="360"/>
+      </w:pPr>
+      <w:rPr>
+        <w:rFonts w:ascii="Wingdings" w:hAnsi="Wingdings" w:hint="default"/>
+        <w:sz w:val="20"/>
+      </w:rPr>
+    </w:lvl>
+    <w:lvl w:ilvl="4" w:tentative="1">
+      <w:start w:val="1"/>
+      <w:numFmt w:val="bullet"/>
+      <w:lvlText w:val=""/>
+      <w:lvlJc w:val="left"/>
+      <w:pPr>
+        <w:tabs>
+          <w:tab w:val="num" w:pos="3600"/>
+        </w:tabs>
+        <w:ind w:left="3600" w:hanging="360"/>
+      </w:pPr>
+      <w:rPr>
+        <w:rFonts w:ascii="Wingdings" w:hAnsi="Wingdings" w:hint="default"/>
+        <w:sz w:val="20"/>
+      </w:rPr>
+    </w:lvl>
+    <w:lvl w:ilvl="5" w:tentative="1">
+      <w:start w:val="1"/>
+      <w:numFmt w:val="bullet"/>
+      <w:lvlText w:val=""/>
+      <w:lvlJc w:val="left"/>
+      <w:pPr>
+        <w:tabs>
+          <w:tab w:val="num" w:pos="4320"/>
+        </w:tabs>
+        <w:ind w:left="4320" w:hanging="360"/>
+      </w:pPr>
+      <w:rPr>
+        <w:rFonts w:ascii="Wingdings" w:hAnsi="Wingdings" w:hint="default"/>
+        <w:sz w:val="20"/>
+      </w:rPr>
+    </w:lvl>
+    <w:lvl w:ilvl="6" w:tentative="1">
+      <w:start w:val="1"/>
+      <w:numFmt w:val="bullet"/>
+      <w:lvlText w:val=""/>
+      <w:lvlJc w:val="left"/>
+      <w:pPr>
+        <w:tabs>
+          <w:tab w:val="num" w:pos="5040"/>
+        </w:tabs>
+        <w:ind w:left="5040" w:hanging="360"/>
+      </w:pPr>
+      <w:rPr>
+        <w:rFonts w:ascii="Wingdings" w:hAnsi="Wingdings" w:hint="default"/>
+        <w:sz w:val="20"/>
+      </w:rPr>
+    </w:lvl>
+    <w:lvl w:ilvl="7" w:tentative="1">
+      <w:start w:val="1"/>
+      <w:numFmt w:val="bullet"/>
+      <w:lvlText w:val=""/>
+      <w:lvlJc w:val="left"/>
+      <w:pPr>
+        <w:tabs>
+          <w:tab w:val="num" w:pos="5760"/>
+        </w:tabs>
+        <w:ind w:left="5760" w:hanging="360"/>
+      </w:pPr>
+      <w:rPr>
+        <w:rFonts w:ascii="Wingdings" w:hAnsi="Wingdings" w:hint="default"/>
+        <w:sz w:val="20"/>
+      </w:rPr>
+    </w:lvl>
+    <w:lvl w:ilvl="8" w:tentative="1">
+      <w:start w:val="1"/>
+      <w:numFmt w:val="bullet"/>
+      <w:lvlText w:val=""/>
+      <w:lvlJc w:val="left"/>
+      <w:pPr>
+        <w:tabs>
+          <w:tab w:val="num" w:pos="6480"/>
+        </w:tabs>
+        <w:ind w:left="6480" w:hanging="360"/>
+      </w:pPr>
+      <w:rPr>
+        <w:rFonts w:ascii="Wingdings" w:hAnsi="Wingdings" w:hint="default"/>
+        <w:sz w:val="20"/>
+      </w:rPr>
+    </w:lvl>
+  </w:abstractNum>
+  <w:abstractNum w:abstractNumId="18" w15:restartNumberingAfterBreak="0">
+    <w:nsid w:val="68EF614E"/>
+    <w:multiLevelType w:val="multilevel"/>
+    <w:tmpl w:val="4E626414"/>
+    <w:lvl w:ilvl="0">
+      <w:start w:val="1"/>
+      <w:numFmt w:val="bullet"/>
+      <w:lvlText w:val=""/>
+      <w:lvlJc w:val="left"/>
+      <w:pPr>
+        <w:tabs>
+          <w:tab w:val="num" w:pos="720"/>
+        </w:tabs>
+        <w:ind w:left="720" w:hanging="360"/>
+      </w:pPr>
+      <w:rPr>
+        <w:rFonts w:ascii="Symbol" w:hAnsi="Symbol" w:hint="default"/>
+        <w:sz w:val="20"/>
+      </w:rPr>
+    </w:lvl>
+    <w:lvl w:ilvl="1" w:tentative="1">
+      <w:start w:val="1"/>
+      <w:numFmt w:val="bullet"/>
+      <w:lvlText w:val="o"/>
+      <w:lvlJc w:val="left"/>
+      <w:pPr>
+        <w:tabs>
+          <w:tab w:val="num" w:pos="1440"/>
+        </w:tabs>
+        <w:ind w:left="1440" w:hanging="360"/>
+      </w:pPr>
+      <w:rPr>
+        <w:rFonts w:ascii="Courier New" w:hAnsi="Courier New" w:hint="default"/>
+        <w:sz w:val="20"/>
+      </w:rPr>
+    </w:lvl>
+    <w:lvl w:ilvl="2" w:tentative="1">
+      <w:start w:val="1"/>
+      <w:numFmt w:val="bullet"/>
+      <w:lvlText w:val=""/>
+      <w:lvlJc w:val="left"/>
+      <w:pPr>
+        <w:tabs>
+          <w:tab w:val="num" w:pos="2160"/>
+        </w:tabs>
+        <w:ind w:left="2160" w:hanging="360"/>
+      </w:pPr>
+      <w:rPr>
+        <w:rFonts w:ascii="Wingdings" w:hAnsi="Wingdings" w:hint="default"/>
+        <w:sz w:val="20"/>
+      </w:rPr>
+    </w:lvl>
+    <w:lvl w:ilvl="3" w:tentative="1">
+      <w:start w:val="1"/>
+      <w:numFmt w:val="bullet"/>
+      <w:lvlText w:val=""/>
+      <w:lvlJc w:val="left"/>
+      <w:pPr>
+        <w:tabs>
+          <w:tab w:val="num" w:pos="2880"/>
+        </w:tabs>
+        <w:ind w:left="2880" w:hanging="360"/>
+      </w:pPr>
+      <w:rPr>
+        <w:rFonts w:ascii="Wingdings" w:hAnsi="Wingdings" w:hint="default"/>
+        <w:sz w:val="20"/>
+      </w:rPr>
+    </w:lvl>
+    <w:lvl w:ilvl="4" w:tentative="1">
+      <w:start w:val="1"/>
+      <w:numFmt w:val="bullet"/>
+      <w:lvlText w:val=""/>
+      <w:lvlJc w:val="left"/>
+      <w:pPr>
+        <w:tabs>
+          <w:tab w:val="num" w:pos="3600"/>
+        </w:tabs>
+        <w:ind w:left="3600" w:hanging="360"/>
+      </w:pPr>
+      <w:rPr>
+        <w:rFonts w:ascii="Wingdings" w:hAnsi="Wingdings" w:hint="default"/>
+        <w:sz w:val="20"/>
+      </w:rPr>
+    </w:lvl>
+    <w:lvl w:ilvl="5" w:tentative="1">
+      <w:start w:val="1"/>
+      <w:numFmt w:val="bullet"/>
+      <w:lvlText w:val=""/>
+      <w:lvlJc w:val="left"/>
+      <w:pPr>
+        <w:tabs>
+          <w:tab w:val="num" w:pos="4320"/>
+        </w:tabs>
+        <w:ind w:left="4320" w:hanging="360"/>
+      </w:pPr>
+      <w:rPr>
+        <w:rFonts w:ascii="Wingdings" w:hAnsi="Wingdings" w:hint="default"/>
+        <w:sz w:val="20"/>
+      </w:rPr>
+    </w:lvl>
+    <w:lvl w:ilvl="6" w:tentative="1">
+      <w:start w:val="1"/>
+      <w:numFmt w:val="bullet"/>
+      <w:lvlText w:val=""/>
+      <w:lvlJc w:val="left"/>
+      <w:pPr>
+        <w:tabs>
+          <w:tab w:val="num" w:pos="5040"/>
+        </w:tabs>
+        <w:ind w:left="5040" w:hanging="360"/>
+      </w:pPr>
+      <w:rPr>
+        <w:rFonts w:ascii="Wingdings" w:hAnsi="Wingdings" w:hint="default"/>
+        <w:sz w:val="20"/>
+      </w:rPr>
+    </w:lvl>
+    <w:lvl w:ilvl="7" w:tentative="1">
+      <w:start w:val="1"/>
+      <w:numFmt w:val="bullet"/>
+      <w:lvlText w:val=""/>
+      <w:lvlJc w:val="left"/>
+      <w:pPr>
+        <w:tabs>
+          <w:tab w:val="num" w:pos="5760"/>
+        </w:tabs>
+        <w:ind w:left="5760" w:hanging="360"/>
+      </w:pPr>
+      <w:rPr>
+        <w:rFonts w:ascii="Wingdings" w:hAnsi="Wingdings" w:hint="default"/>
+        <w:sz w:val="20"/>
+      </w:rPr>
+    </w:lvl>
+    <w:lvl w:ilvl="8" w:tentative="1">
+      <w:start w:val="1"/>
+      <w:numFmt w:val="bullet"/>
+      <w:lvlText w:val=""/>
+      <w:lvlJc w:val="left"/>
+      <w:pPr>
+        <w:tabs>
+          <w:tab w:val="num" w:pos="6480"/>
+        </w:tabs>
+        <w:ind w:left="6480" w:hanging="360"/>
+      </w:pPr>
+      <w:rPr>
+        <w:rFonts w:ascii="Wingdings" w:hAnsi="Wingdings" w:hint="default"/>
+        <w:sz w:val="20"/>
+      </w:rPr>
+    </w:lvl>
+  </w:abstractNum>
+  <w:abstractNum w:abstractNumId="19" w15:restartNumberingAfterBreak="0">
+    <w:nsid w:val="699A1933"/>
+    <w:multiLevelType w:val="multilevel"/>
+    <w:tmpl w:val="D0F0259C"/>
+    <w:lvl w:ilvl="0">
+      <w:start w:val="1"/>
+      <w:numFmt w:val="decimal"/>
+      <w:lvlText w:val="%1."/>
+      <w:lvlJc w:val="left"/>
+      <w:pPr>
+        <w:tabs>
+          <w:tab w:val="num" w:pos="720"/>
+        </w:tabs>
+        <w:ind w:left="720" w:hanging="360"/>
+      </w:pPr>
+    </w:lvl>
+    <w:lvl w:ilvl="1" w:tentative="1">
+      <w:start w:val="1"/>
+      <w:numFmt w:val="decimal"/>
+      <w:lvlText w:val="%2."/>
+      <w:lvlJc w:val="left"/>
+      <w:pPr>
+        <w:tabs>
+          <w:tab w:val="num" w:pos="1440"/>
+        </w:tabs>
+        <w:ind w:left="1440" w:hanging="360"/>
+      </w:pPr>
+    </w:lvl>
+    <w:lvl w:ilvl="2" w:tentative="1">
+      <w:start w:val="1"/>
+      <w:numFmt w:val="decimal"/>
+      <w:lvlText w:val="%3."/>
+      <w:lvlJc w:val="left"/>
+      <w:pPr>
+        <w:tabs>
+          <w:tab w:val="num" w:pos="2160"/>
+        </w:tabs>
+        <w:ind w:left="2160" w:hanging="360"/>
+      </w:pPr>
+    </w:lvl>
+    <w:lvl w:ilvl="3" w:tentative="1">
+      <w:start w:val="1"/>
+      <w:numFmt w:val="decimal"/>
+      <w:lvlText w:val="%4."/>
+      <w:lvlJc w:val="left"/>
+      <w:pPr>
+        <w:tabs>
+          <w:tab w:val="num" w:pos="2880"/>
+        </w:tabs>
+        <w:ind w:left="2880" w:hanging="360"/>
+      </w:pPr>
+    </w:lvl>
+    <w:lvl w:ilvl="4" w:tentative="1">
+      <w:start w:val="1"/>
+      <w:numFmt w:val="decimal"/>
+      <w:lvlText w:val="%5."/>
+      <w:lvlJc w:val="left"/>
+      <w:pPr>
+        <w:tabs>
+          <w:tab w:val="num" w:pos="3600"/>
+        </w:tabs>
+        <w:ind w:left="3600" w:hanging="360"/>
+      </w:pPr>
+    </w:lvl>
+    <w:lvl w:ilvl="5" w:tentative="1">
+      <w:start w:val="1"/>
+      <w:numFmt w:val="decimal"/>
+      <w:lvlText w:val="%6."/>
+      <w:lvlJc w:val="left"/>
+      <w:pPr>
+        <w:tabs>
+          <w:tab w:val="num" w:pos="4320"/>
+        </w:tabs>
+        <w:ind w:left="4320" w:hanging="360"/>
+      </w:pPr>
+    </w:lvl>
+    <w:lvl w:ilvl="6" w:tentative="1">
+      <w:start w:val="1"/>
+      <w:numFmt w:val="decimal"/>
+      <w:lvlText w:val="%7."/>
+      <w:lvlJc w:val="left"/>
+      <w:pPr>
+        <w:tabs>
+          <w:tab w:val="num" w:pos="5040"/>
+        </w:tabs>
+        <w:ind w:left="5040" w:hanging="360"/>
+      </w:pPr>
+    </w:lvl>
+    <w:lvl w:ilvl="7" w:tentative="1">
+      <w:start w:val="1"/>
+      <w:numFmt w:val="decimal"/>
+      <w:lvlText w:val="%8."/>
+      <w:lvlJc w:val="left"/>
+      <w:pPr>
+        <w:tabs>
+          <w:tab w:val="num" w:pos="5760"/>
+        </w:tabs>
+        <w:ind w:left="5760" w:hanging="360"/>
+      </w:pPr>
+    </w:lvl>
+    <w:lvl w:ilvl="8" w:tentative="1">
+      <w:start w:val="1"/>
+      <w:numFmt w:val="decimal"/>
+      <w:lvlText w:val="%9."/>
+      <w:lvlJc w:val="left"/>
+      <w:pPr>
+        <w:tabs>
+          <w:tab w:val="num" w:pos="6480"/>
+        </w:tabs>
+        <w:ind w:left="6480" w:hanging="360"/>
+      </w:pPr>
+    </w:lvl>
+  </w:abstractNum>
+  <w:num w:numId="1" w16cid:durableId="707413760">
+    <w:abstractNumId w:val="19"/>
+  </w:num>
+  <w:num w:numId="2" w16cid:durableId="569853425">
+    <w:abstractNumId w:val="5"/>
+  </w:num>
+  <w:num w:numId="3" w16cid:durableId="220599808">
+    <w:abstractNumId w:val="0"/>
+  </w:num>
+  <w:num w:numId="4" w16cid:durableId="1449081833">
+    <w:abstractNumId w:val="10"/>
+  </w:num>
+  <w:num w:numId="5" w16cid:durableId="267541407">
+    <w:abstractNumId w:val="2"/>
+  </w:num>
+  <w:num w:numId="6" w16cid:durableId="771364412">
+    <w:abstractNumId w:val="11"/>
+  </w:num>
+  <w:num w:numId="7" w16cid:durableId="196741786">
+    <w:abstractNumId w:val="8"/>
+  </w:num>
+  <w:num w:numId="8" w16cid:durableId="1464152800">
+    <w:abstractNumId w:val="17"/>
+  </w:num>
+  <w:num w:numId="9" w16cid:durableId="1960188112">
+    <w:abstractNumId w:val="18"/>
+  </w:num>
+  <w:num w:numId="10" w16cid:durableId="781725449">
+    <w:abstractNumId w:val="1"/>
+  </w:num>
+  <w:num w:numId="11" w16cid:durableId="126776442">
+    <w:abstractNumId w:val="6"/>
+  </w:num>
+  <w:num w:numId="12" w16cid:durableId="1030450372">
+    <w:abstractNumId w:val="12"/>
+  </w:num>
+  <w:num w:numId="13" w16cid:durableId="998391036">
+    <w:abstractNumId w:val="16"/>
+  </w:num>
+  <w:num w:numId="14" w16cid:durableId="1304040566">
+    <w:abstractNumId w:val="15"/>
+  </w:num>
+  <w:num w:numId="15" w16cid:durableId="568853491">
+    <w:abstractNumId w:val="7"/>
+  </w:num>
+  <w:num w:numId="16" w16cid:durableId="1914001243">
+    <w:abstractNumId w:val="13"/>
+  </w:num>
+  <w:num w:numId="17" w16cid:durableId="1798796904">
+    <w:abstractNumId w:val="3"/>
+  </w:num>
+  <w:num w:numId="18" w16cid:durableId="284773094">
+    <w:abstractNumId w:val="14"/>
+  </w:num>
+  <w:num w:numId="19" w16cid:durableId="590479534">
+    <w:abstractNumId w:val="4"/>
+  </w:num>
+  <w:num w:numId="20" w16cid:durableId="822938412">
+    <w:abstractNumId w:val="9"/>
+  </w:num>
+</w:numbering>
 </file>
 
 <file path=word/styles.xml><?xml version="1.0" encoding="utf-8"?>

</xml_diff>